<commit_message>
Data dump of current state of website on Jan 5, 2017 after various changes made on-the-fly
</commit_message>
<xml_diff>
--- a/ResumePrateekSahay.docx
+++ b/ResumePrateekSahay.docx
@@ -1,11 +1,7 @@
 
 <file path=word/document.xml><?xml version="1.0" encoding="utf-8"?>
-<w:document xmlns:wpc="http://schemas.microsoft.com/office/word/2010/wordprocessingCanvas" xmlns:mc="http://schemas.openxmlformats.org/markup-compatibility/2006" xmlns:o="urn:schemas-microsoft-com:office:office" xmlns:r="http://schemas.openxmlformats.org/officeDocument/2006/relationships" xmlns:m="http://schemas.openxmlformats.org/officeDocument/2006/math" xmlns:v="urn:schemas-microsoft-com:vml" xmlns:wp14="http://schemas.microsoft.com/office/word/2010/wordprocessingDrawing" xmlns:wp="http://schemas.openxmlformats.org/drawingml/2006/wordprocessingDrawing" xmlns:w10="urn:schemas-microsoft-com:office:word" xmlns:w="http://schemas.openxmlformats.org/wordprocessingml/2006/main" xmlns:w14="http://schemas.microsoft.com/office/word/2010/wordml" xmlns:w15="http://schemas.microsoft.com/office/word/2012/wordml" xmlns:wpg="http://schemas.microsoft.com/office/word/2010/wordprocessingGroup" xmlns:wpi="http://schemas.microsoft.com/office/word/2010/wordprocessingInk" xmlns:wne="http://schemas.microsoft.com/office/word/2006/wordml" xmlns:wps="http://schemas.microsoft.com/office/word/2010/wordprocessingShape" mc:Ignorable="w14 w15 wp14">
-  <w:background w:color="FFFFFF">
-    <v:background id="_x0000_s1025" o:bwmode="white" o:targetscreensize="1024,768">
-      <v:fill r:id="rId4" o:title="resume-paper-zupodmpc" recolor="t" type="frame"/>
-    </v:background>
-  </w:background>
+<w:document xmlns:wpc="http://schemas.microsoft.com/office/word/2010/wordprocessingCanvas" xmlns:cx="http://schemas.microsoft.com/office/drawing/2014/chartex" xmlns:cx1="http://schemas.microsoft.com/office/drawing/2015/9/8/chartex" xmlns:cx2="http://schemas.microsoft.com/office/drawing/2015/10/21/chartex" xmlns:mc="http://schemas.openxmlformats.org/markup-compatibility/2006" xmlns:o="urn:schemas-microsoft-com:office:office" xmlns:r="http://schemas.openxmlformats.org/officeDocument/2006/relationships" xmlns:m="http://schemas.openxmlformats.org/officeDocument/2006/math" xmlns:v="urn:schemas-microsoft-com:vml" xmlns:wp14="http://schemas.microsoft.com/office/word/2010/wordprocessingDrawing" xmlns:wp="http://schemas.openxmlformats.org/drawingml/2006/wordprocessingDrawing" xmlns:w10="urn:schemas-microsoft-com:office:word" xmlns:w="http://schemas.openxmlformats.org/wordprocessingml/2006/main" xmlns:w14="http://schemas.microsoft.com/office/word/2010/wordml" xmlns:w15="http://schemas.microsoft.com/office/word/2012/wordml" xmlns:w16se="http://schemas.microsoft.com/office/word/2015/wordml/symex" xmlns:wpg="http://schemas.microsoft.com/office/word/2010/wordprocessingGroup" xmlns:wpi="http://schemas.microsoft.com/office/word/2010/wordprocessingInk" xmlns:wne="http://schemas.microsoft.com/office/word/2006/wordml" xmlns:wps="http://schemas.microsoft.com/office/word/2010/wordprocessingShape" mc:Ignorable="w14 w15 w16se wp14">
+  <w:background w:color="F8F6DF"/>
   <w:body>
     <w:p>
       <w:pPr>
@@ -18,16 +14,18 @@
         <w:rPr>
           <w:rFonts w:ascii="Charter" w:hAnsi="Charter"/>
           <w:smallCaps/>
-          <w:color w:val="000000" w:themeColor="text1"/>
+          <w:color w:val="auto"/>
           <w:spacing w:val="125"/>
+          <w:sz w:val="54"/>
         </w:rPr>
       </w:pPr>
       <w:r>
         <w:rPr>
           <w:rFonts w:ascii="Charter" w:hAnsi="Charter"/>
           <w:smallCaps/>
-          <w:color w:val="000000" w:themeColor="text1"/>
+          <w:color w:val="auto"/>
           <w:spacing w:val="125"/>
+          <w:sz w:val="54"/>
         </w:rPr>
         <w:t>Prateek Sahay</w:t>
       </w:r>
@@ -40,7 +38,7 @@
           <w:rFonts w:ascii="Source Sans Pro" w:hAnsi="Source Sans Pro"/>
           <w:caps/>
           <w:spacing w:val="45"/>
-          <w:sz w:val="14"/>
+          <w:sz w:val="16"/>
           <w:szCs w:val="20"/>
         </w:rPr>
       </w:pPr>
@@ -51,9 +49,7 @@
         <w:jc w:val="center"/>
         <w:rPr>
           <w:rFonts w:ascii="Source Sans Pro" w:hAnsi="Source Sans Pro"/>
-          <w:color w:val="7F7F7F" w:themeColor="text1" w:themeTint="80"/>
           <w:spacing w:val="45"/>
-          <w:sz w:val="20"/>
           <w:szCs w:val="20"/>
           <w:u w:val="single"/>
         </w:rPr>
@@ -63,7 +59,6 @@
           <w:rFonts w:ascii="Source Sans Pro" w:hAnsi="Source Sans Pro"/>
           <w:caps/>
           <w:spacing w:val="45"/>
-          <w:sz w:val="20"/>
           <w:szCs w:val="20"/>
         </w:rPr>
         <w:t xml:space="preserve"> </w:t>
@@ -73,7 +68,6 @@
           <w:rFonts w:ascii="Source Sans Pro" w:hAnsi="Source Sans Pro"/>
           <w:caps/>
           <w:spacing w:val="45"/>
-          <w:sz w:val="20"/>
           <w:szCs w:val="20"/>
         </w:rPr>
         <w:t>(617) 320-4651</w:t>
@@ -83,7 +77,6 @@
           <w:rFonts w:ascii="Source Sans Pro" w:hAnsi="Source Sans Pro"/>
           <w:caps/>
           <w:spacing w:val="45"/>
-          <w:sz w:val="20"/>
           <w:szCs w:val="20"/>
         </w:rPr>
         <w:t xml:space="preserve">   </w:t>
@@ -93,29 +86,44 @@
           <w:rFonts w:ascii="Source Sans Pro" w:hAnsi="Source Sans Pro"/>
           <w:caps/>
           <w:spacing w:val="45"/>
-          <w:sz w:val="20"/>
-          <w:szCs w:val="20"/>
-        </w:rPr>
-        <w:t>psahay@wpi.edu</w:t>
+          <w:szCs w:val="20"/>
+        </w:rPr>
+        <w:t>ptkinvent</w:t>
       </w:r>
       <w:r>
         <w:rPr>
           <w:rFonts w:ascii="Source Sans Pro" w:hAnsi="Source Sans Pro"/>
           <w:caps/>
           <w:spacing w:val="45"/>
-          <w:sz w:val="20"/>
+          <w:szCs w:val="20"/>
+        </w:rPr>
+        <w:t>@</w:t>
+      </w:r>
+      <w:r>
+        <w:rPr>
+          <w:rFonts w:ascii="Source Sans Pro" w:hAnsi="Source Sans Pro"/>
+          <w:caps/>
+          <w:spacing w:val="45"/>
+          <w:szCs w:val="20"/>
+        </w:rPr>
+        <w:t>gmail.com</w:t>
+      </w:r>
+      <w:r>
+        <w:rPr>
+          <w:rFonts w:ascii="Source Sans Pro" w:hAnsi="Source Sans Pro"/>
+          <w:caps/>
+          <w:spacing w:val="45"/>
           <w:szCs w:val="20"/>
         </w:rPr>
         <w:br/>
       </w:r>
-      <w:hyperlink r:id="rId9" w:history="1">
+      <w:hyperlink r:id="rId8" w:history="1">
         <w:r>
           <w:rPr>
             <w:rStyle w:val="Hyperlink"/>
             <w:rFonts w:ascii="Source Sans Pro" w:hAnsi="Source Sans Pro"/>
-            <w:color w:val="7F7F7F" w:themeColor="text1" w:themeTint="80"/>
+            <w:color w:val="auto"/>
             <w:spacing w:val="45"/>
-            <w:sz w:val="20"/>
             <w:szCs w:val="20"/>
           </w:rPr>
           <w:t>www.p</w:t>
@@ -124,9 +132,8 @@
           <w:rPr>
             <w:rStyle w:val="Hyperlink"/>
             <w:rFonts w:ascii="Source Sans Pro" w:hAnsi="Source Sans Pro"/>
-            <w:color w:val="7F7F7F" w:themeColor="text1" w:themeTint="80"/>
+            <w:color w:val="auto"/>
             <w:spacing w:val="45"/>
-            <w:sz w:val="20"/>
             <w:szCs w:val="20"/>
           </w:rPr>
           <w:t>rateeksahay.com</w:t>
@@ -141,7 +148,7 @@
           <w:rFonts w:ascii="Source Sans Pro" w:hAnsi="Source Sans Pro"/>
           <w:caps/>
           <w:spacing w:val="45"/>
-          <w:sz w:val="14"/>
+          <w:sz w:val="16"/>
           <w:szCs w:val="20"/>
         </w:rPr>
       </w:pPr>
@@ -150,30 +157,34 @@
       <w:pPr>
         <w:pStyle w:val="Heading1"/>
         <w:spacing w:before="0"/>
-      </w:pPr>
-      <w:r>
+        <w:rPr>
+          <w:sz w:val="22"/>
+        </w:rPr>
+      </w:pPr>
+      <w:r>
+        <w:rPr>
+          <w:sz w:val="22"/>
+        </w:rPr>
         <w:t>Education</w:t>
       </w:r>
     </w:p>
     <w:p>
       <w:pPr>
         <w:tabs>
-          <w:tab w:val="left" w:pos="86"/>
+          <w:tab w:val="left" w:pos="0"/>
           <w:tab w:val="left" w:pos="180"/>
-          <w:tab w:val="right" w:pos="9360"/>
+          <w:tab w:val="right" w:pos="10800"/>
         </w:tabs>
         <w:spacing w:after="0" w:line="240" w:lineRule="auto"/>
-        <w:ind w:left="86"/>
-        <w:rPr>
-          <w:rFonts w:ascii="Charter" w:hAnsi="Charter" w:cstheme="minorHAnsi"/>
-          <w:sz w:val="20"/>
-          <w:szCs w:val="20"/>
-        </w:rPr>
-      </w:pPr>
-      <w:r>
-        <w:rPr>
-          <w:rFonts w:ascii="Charter" w:hAnsi="Charter" w:cstheme="minorHAnsi"/>
-          <w:sz w:val="24"/>
+        <w:rPr>
+          <w:rFonts w:ascii="Charter" w:hAnsi="Charter" w:cstheme="minorHAnsi"/>
+          <w:szCs w:val="20"/>
+        </w:rPr>
+      </w:pPr>
+      <w:r>
+        <w:rPr>
+          <w:rFonts w:ascii="Charter" w:hAnsi="Charter" w:cstheme="minorHAnsi"/>
+          <w:sz w:val="26"/>
           <w:szCs w:val="24"/>
         </w:rPr>
         <w:t>Worces</w:t>
@@ -181,7 +192,7 @@
       <w:r>
         <w:rPr>
           <w:rFonts w:ascii="Charter" w:hAnsi="Charter" w:cstheme="minorHAnsi"/>
-          <w:sz w:val="24"/>
+          <w:sz w:val="26"/>
           <w:szCs w:val="24"/>
         </w:rPr>
         <w:t>ter Polytechnic Institute (WPI)</w:t>
@@ -189,7 +200,6 @@
       <w:r>
         <w:rPr>
           <w:rFonts w:ascii="Charter" w:hAnsi="Charter" w:cstheme="minorHAnsi"/>
-          <w:sz w:val="20"/>
           <w:szCs w:val="20"/>
         </w:rPr>
         <w:t xml:space="preserve"> </w:t>
@@ -197,7 +207,6 @@
       <w:r>
         <w:rPr>
           <w:rFonts w:ascii="Charter" w:hAnsi="Charter" w:cstheme="minorHAnsi"/>
-          <w:sz w:val="20"/>
           <w:szCs w:val="20"/>
         </w:rPr>
         <w:tab/>
@@ -207,16 +216,14 @@
     <w:p>
       <w:pPr>
         <w:tabs>
-          <w:tab w:val="left" w:pos="86"/>
+          <w:tab w:val="left" w:pos="0"/>
           <w:tab w:val="left" w:pos="180"/>
-          <w:tab w:val="right" w:pos="9360"/>
+          <w:tab w:val="right" w:pos="10080"/>
         </w:tabs>
         <w:spacing w:after="40"/>
-        <w:ind w:left="86"/>
         <w:rPr>
           <w:rFonts w:ascii="Charter" w:hAnsi="Charter" w:cstheme="minorHAnsi"/>
           <w:b/>
-          <w:sz w:val="20"/>
           <w:szCs w:val="20"/>
         </w:rPr>
       </w:pPr>
@@ -224,7 +231,6 @@
         <w:rPr>
           <w:rFonts w:ascii="Charter" w:hAnsi="Charter" w:cstheme="minorHAnsi"/>
           <w:b/>
-          <w:sz w:val="20"/>
           <w:szCs w:val="20"/>
         </w:rPr>
         <w:t xml:space="preserve">B.S. </w:t>
@@ -233,7 +239,6 @@
         <w:rPr>
           <w:rFonts w:ascii="Charter" w:hAnsi="Charter" w:cstheme="minorHAnsi"/>
           <w:b/>
-          <w:sz w:val="20"/>
           <w:szCs w:val="20"/>
         </w:rPr>
         <w:t xml:space="preserve">in </w:t>
@@ -242,7 +247,6 @@
         <w:rPr>
           <w:rFonts w:ascii="Charter" w:hAnsi="Charter" w:cstheme="minorHAnsi"/>
           <w:b/>
-          <w:sz w:val="20"/>
           <w:szCs w:val="20"/>
         </w:rPr>
         <w:t>Robotics</w:t>
@@ -251,7 +255,6 @@
         <w:rPr>
           <w:rFonts w:ascii="Charter" w:hAnsi="Charter" w:cstheme="minorHAnsi"/>
           <w:b/>
-          <w:sz w:val="20"/>
           <w:szCs w:val="20"/>
         </w:rPr>
         <w:t xml:space="preserve"> </w:t>
@@ -260,7 +263,6 @@
         <w:rPr>
           <w:rFonts w:ascii="Charter" w:hAnsi="Charter" w:cstheme="minorHAnsi"/>
           <w:b/>
-          <w:sz w:val="20"/>
           <w:szCs w:val="20"/>
         </w:rPr>
         <w:t>Engineering</w:t>
@@ -269,7 +271,6 @@
         <w:rPr>
           <w:rFonts w:ascii="Charter" w:hAnsi="Charter" w:cstheme="minorHAnsi"/>
           <w:b/>
-          <w:sz w:val="20"/>
           <w:szCs w:val="20"/>
         </w:rPr>
         <w:t xml:space="preserve"> and B.S. </w:t>
@@ -278,7 +279,6 @@
         <w:rPr>
           <w:rFonts w:ascii="Charter" w:hAnsi="Charter" w:cstheme="minorHAnsi"/>
           <w:b/>
-          <w:sz w:val="20"/>
           <w:szCs w:val="20"/>
         </w:rPr>
         <w:t xml:space="preserve">in Mechanical </w:t>
@@ -287,27 +287,22 @@
         <w:rPr>
           <w:rFonts w:ascii="Charter" w:hAnsi="Charter" w:cstheme="minorHAnsi"/>
           <w:b/>
-          <w:sz w:val="20"/>
-          <w:szCs w:val="20"/>
-        </w:rPr>
-        <w:t>Engineerin</w:t>
-      </w:r>
-      <w:bookmarkStart w:id="0" w:name="_GoBack"/>
-      <w:bookmarkEnd w:id="0"/>
+          <w:szCs w:val="20"/>
+        </w:rPr>
+        <w:t>Engineering</w:t>
+      </w:r>
       <w:r>
         <w:rPr>
           <w:rFonts w:ascii="Charter" w:hAnsi="Charter" w:cstheme="minorHAnsi"/>
           <w:b/>
-          <w:sz w:val="20"/>
-          <w:szCs w:val="20"/>
-        </w:rPr>
-        <w:t>g</w:t>
+          <w:szCs w:val="20"/>
+        </w:rPr>
+        <w:t>; GPA: 3.7/4.0</w:t>
       </w:r>
       <w:r>
         <w:rPr>
           <w:rFonts w:ascii="Charter" w:hAnsi="Charter" w:cstheme="minorHAnsi"/>
           <w:b/>
-          <w:sz w:val="20"/>
           <w:szCs w:val="20"/>
         </w:rPr>
         <w:tab/>
@@ -321,7 +316,6 @@
       <w:r>
         <w:rPr>
           <w:rFonts w:ascii="Charter" w:hAnsi="Charter" w:cstheme="minorHAnsi"/>
-          <w:sz w:val="20"/>
           <w:szCs w:val="20"/>
         </w:rPr>
         <w:t xml:space="preserve">          </w:t>
@@ -330,14 +324,13 @@
     <w:p>
       <w:pPr>
         <w:tabs>
-          <w:tab w:val="left" w:pos="86"/>
+          <w:tab w:val="left" w:pos="0"/>
         </w:tabs>
         <w:spacing w:after="0"/>
-        <w:ind w:left="86"/>
         <w:rPr>
           <w:rFonts w:ascii="Charter" w:hAnsi="Charter" w:cstheme="minorHAnsi"/>
           <w:i/>
-          <w:sz w:val="18"/>
+          <w:sz w:val="20"/>
           <w:szCs w:val="18"/>
         </w:rPr>
       </w:pPr>
@@ -345,43 +338,52 @@
         <w:rPr>
           <w:rFonts w:ascii="Charter" w:hAnsi="Charter" w:cstheme="minorHAnsi"/>
           <w:i/>
-          <w:sz w:val="18"/>
+          <w:sz w:val="20"/>
           <w:szCs w:val="18"/>
         </w:rPr>
-        <w:t xml:space="preserve">Relevant coursework: </w:t>
+        <w:t>Relevant coursework:</w:t>
       </w:r>
       <w:r>
         <w:rPr>
           <w:rFonts w:ascii="Charter" w:hAnsi="Charter" w:cstheme="minorHAnsi"/>
           <w:i/>
-          <w:sz w:val="18"/>
+          <w:sz w:val="20"/>
           <w:szCs w:val="18"/>
         </w:rPr>
-        <w:t>Robotics</w:t>
+        <w:t xml:space="preserve"> </w:t>
       </w:r>
       <w:r>
         <w:rPr>
           <w:rFonts w:ascii="Charter" w:hAnsi="Charter" w:cstheme="minorHAnsi"/>
           <w:i/>
-          <w:sz w:val="18"/>
+          <w:sz w:val="20"/>
           <w:szCs w:val="18"/>
         </w:rPr>
-        <w:t xml:space="preserve">, </w:t>
+        <w:t xml:space="preserve">Robotics, </w:t>
       </w:r>
       <w:r>
         <w:rPr>
           <w:rFonts w:ascii="Charter" w:hAnsi="Charter" w:cstheme="minorHAnsi"/>
           <w:i/>
-          <w:sz w:val="18"/>
+          <w:sz w:val="20"/>
           <w:szCs w:val="18"/>
         </w:rPr>
+        <w:t xml:space="preserve">Advanced </w:t>
+      </w:r>
+      <w:r>
+        <w:rPr>
+          <w:rFonts w:ascii="Charter" w:hAnsi="Charter" w:cstheme="minorHAnsi"/>
+          <w:i/>
+          <w:sz w:val="20"/>
+          <w:szCs w:val="18"/>
+        </w:rPr>
         <w:t xml:space="preserve">Controls, </w:t>
       </w:r>
       <w:r>
         <w:rPr>
           <w:rFonts w:ascii="Charter" w:hAnsi="Charter" w:cstheme="minorHAnsi"/>
           <w:i/>
-          <w:sz w:val="18"/>
+          <w:sz w:val="20"/>
           <w:szCs w:val="18"/>
         </w:rPr>
         <w:t xml:space="preserve">Signals, </w:t>
@@ -390,7 +392,7 @@
         <w:rPr>
           <w:rFonts w:ascii="Charter" w:hAnsi="Charter" w:cstheme="minorHAnsi"/>
           <w:i/>
-          <w:sz w:val="18"/>
+          <w:sz w:val="20"/>
           <w:szCs w:val="18"/>
         </w:rPr>
         <w:t>Embedded Systems</w:t>
@@ -399,7 +401,7 @@
         <w:rPr>
           <w:rFonts w:ascii="Charter" w:hAnsi="Charter" w:cstheme="minorHAnsi"/>
           <w:i/>
-          <w:sz w:val="18"/>
+          <w:sz w:val="20"/>
           <w:szCs w:val="18"/>
         </w:rPr>
         <w:t>, Mechatronics</w:t>
@@ -408,29 +410,29 @@
         <w:rPr>
           <w:rFonts w:ascii="Charter" w:hAnsi="Charter" w:cstheme="minorHAnsi"/>
           <w:i/>
-          <w:sz w:val="18"/>
+          <w:sz w:val="20"/>
           <w:szCs w:val="18"/>
         </w:rPr>
-        <w:t xml:space="preserve">, </w:t>
-      </w:r>
-      <w:r>
-        <w:rPr>
-          <w:rFonts w:ascii="Charter" w:hAnsi="Charter" w:cstheme="minorHAnsi"/>
-          <w:i/>
-          <w:sz w:val="18"/>
-          <w:szCs w:val="18"/>
-        </w:rPr>
-        <w:t>Thermodynamics, Heat Transfer</w:t>
+        <w:t>, Heat Transfer</w:t>
       </w:r>
     </w:p>
     <w:p>
       <w:pPr>
         <w:pStyle w:val="Heading1"/>
-      </w:pPr>
-      <w:r>
-        <w:t xml:space="preserve">Internship </w:t>
-      </w:r>
-      <w:r>
+        <w:rPr>
+          <w:sz w:val="22"/>
+        </w:rPr>
+      </w:pPr>
+      <w:r>
+        <w:rPr>
+          <w:sz w:val="22"/>
+        </w:rPr>
+        <w:t xml:space="preserve">wORK </w:t>
+      </w:r>
+      <w:r>
+        <w:rPr>
+          <w:sz w:val="22"/>
+        </w:rPr>
         <w:t>Experience</w:t>
       </w:r>
     </w:p>
@@ -439,25 +441,49 @@
         <w:tabs>
           <w:tab w:val="left" w:pos="86"/>
           <w:tab w:val="left" w:pos="270"/>
-          <w:tab w:val="right" w:pos="9360"/>
+          <w:tab w:val="right" w:pos="10080"/>
         </w:tabs>
         <w:spacing w:after="0"/>
-        <w:ind w:left="86"/>
-        <w:rPr>
-          <w:rStyle w:val="Heading2Char"/>
-        </w:rPr>
-      </w:pPr>
-      <w:r>
-        <w:rPr>
-          <w:rStyle w:val="Heading2Char"/>
-          <w:sz w:val="24"/>
+        <w:ind w:left="86" w:hanging="86"/>
+        <w:rPr>
+          <w:rFonts w:ascii="Charter" w:hAnsi="Charter" w:cstheme="minorHAnsi"/>
+          <w:b/>
+          <w:szCs w:val="20"/>
+        </w:rPr>
+      </w:pPr>
+      <w:r>
+        <w:rPr>
+          <w:rStyle w:val="Heading2Char"/>
           <w:szCs w:val="24"/>
         </w:rPr>
-        <w:t>MIT Media Lab</w:t>
-      </w:r>
-      <w:r>
-        <w:rPr>
-          <w:rStyle w:val="Heading2Char"/>
+        <w:t>Sikorsky Aircraft</w:t>
+      </w:r>
+      <w:r>
+        <w:rPr>
+          <w:rStyle w:val="Heading2Char"/>
+          <w:szCs w:val="24"/>
+        </w:rPr>
+        <w:t xml:space="preserve"> Corporation, A Lockheed </w:t>
+      </w:r>
+      <w:r>
+        <w:rPr>
+          <w:rStyle w:val="Heading2Char"/>
+          <w:szCs w:val="24"/>
+        </w:rPr>
+        <w:t xml:space="preserve">Martin </w:t>
+      </w:r>
+      <w:r>
+        <w:rPr>
+          <w:rStyle w:val="Heading2Char"/>
+          <w:szCs w:val="24"/>
+        </w:rPr>
+        <w:t>Company</w:t>
+      </w:r>
+      <w:r>
+        <w:rPr>
+          <w:rFonts w:ascii="Charter" w:hAnsi="Charter" w:cstheme="minorHAnsi"/>
+          <w:b/>
+          <w:szCs w:val="20"/>
         </w:rPr>
         <w:tab/>
       </w:r>
@@ -465,31 +491,7 @@
         <w:rPr>
           <w:rStyle w:val="Emphasis"/>
         </w:rPr>
-        <w:t>May</w:t>
-      </w:r>
-      <w:r>
-        <w:rPr>
-          <w:rStyle w:val="Emphasis"/>
-        </w:rPr>
-        <w:t xml:space="preserve"> – </w:t>
-      </w:r>
-      <w:r>
-        <w:rPr>
-          <w:rStyle w:val="Emphasis"/>
-        </w:rPr>
-        <w:t>Aug</w:t>
-      </w:r>
-      <w:r>
-        <w:rPr>
-          <w:rStyle w:val="Emphasis"/>
-        </w:rPr>
-        <w:t xml:space="preserve"> 201</w:t>
-      </w:r>
-      <w:r>
-        <w:rPr>
-          <w:rStyle w:val="Emphasis"/>
-        </w:rPr>
-        <w:t>4</w:t>
+        <w:t>Jun 2015 – Present</w:t>
       </w:r>
     </w:p>
     <w:p>
@@ -502,16 +504,207 @@
           <w:tab w:val="right" w:pos="9180"/>
         </w:tabs>
         <w:spacing w:after="0"/>
-        <w:ind w:left="86"/>
-        <w:rPr>
-          <w:rStyle w:val="SubtitleChar"/>
-          <w:i w:val="0"/>
+        <w:ind w:left="86" w:hanging="86"/>
+        <w:rPr>
+          <w:rFonts w:ascii="Charter" w:hAnsi="Charter" w:cstheme="minorHAnsi"/>
+          <w:szCs w:val="20"/>
         </w:rPr>
       </w:pPr>
       <w:r>
         <w:rPr>
           <w:rStyle w:val="SubtitleChar"/>
           <w:color w:val="auto"/>
+          <w:sz w:val="22"/>
+        </w:rPr>
+        <w:t>Stratford, CT, Flight Controls Engineer</w:t>
+      </w:r>
+      <w:r>
+        <w:rPr>
+          <w:rFonts w:ascii="Charter" w:hAnsi="Charter" w:cstheme="minorHAnsi"/>
+          <w:szCs w:val="20"/>
+        </w:rPr>
+        <w:tab/>
+      </w:r>
+    </w:p>
+    <w:p>
+      <w:pPr>
+        <w:pStyle w:val="ListParagraph"/>
+        <w:numPr>
+          <w:ilvl w:val="0"/>
+          <w:numId w:val="1"/>
+        </w:numPr>
+        <w:tabs>
+          <w:tab w:val="left" w:pos="540"/>
+        </w:tabs>
+        <w:spacing w:after="0"/>
+        <w:ind w:left="896"/>
+        <w:rPr>
+          <w:rFonts w:ascii="Charter" w:hAnsi="Charter" w:cstheme="minorHAnsi"/>
+          <w:szCs w:val="20"/>
+        </w:rPr>
+      </w:pPr>
+      <w:r>
+        <w:rPr>
+          <w:rFonts w:ascii="Charter" w:hAnsi="Charter" w:cstheme="minorHAnsi"/>
+          <w:szCs w:val="20"/>
+        </w:rPr>
+        <w:t xml:space="preserve">Wrote </w:t>
+      </w:r>
+      <w:r>
+        <w:rPr>
+          <w:rFonts w:ascii="Charter" w:hAnsi="Charter" w:cstheme="minorHAnsi"/>
+          <w:szCs w:val="20"/>
+        </w:rPr>
+        <w:t xml:space="preserve">an Android application </w:t>
+      </w:r>
+      <w:r>
+        <w:rPr>
+          <w:rFonts w:ascii="Charter" w:hAnsi="Charter" w:cstheme="minorHAnsi"/>
+          <w:szCs w:val="20"/>
+        </w:rPr>
+        <w:t xml:space="preserve">working closely with </w:t>
+      </w:r>
+      <w:r>
+        <w:rPr>
+          <w:rFonts w:ascii="Charter" w:hAnsi="Charter" w:cstheme="minorHAnsi"/>
+          <w:szCs w:val="20"/>
+        </w:rPr>
+        <w:t>UI</w:t>
+      </w:r>
+      <w:r>
+        <w:rPr>
+          <w:rFonts w:ascii="Charter" w:hAnsi="Charter" w:cstheme="minorHAnsi"/>
+          <w:szCs w:val="20"/>
+        </w:rPr>
+        <w:t xml:space="preserve"> </w:t>
+      </w:r>
+      <w:r>
+        <w:rPr>
+          <w:rFonts w:ascii="Charter" w:hAnsi="Charter" w:cstheme="minorHAnsi"/>
+          <w:szCs w:val="20"/>
+        </w:rPr>
+        <w:t>experts</w:t>
+      </w:r>
+      <w:r>
+        <w:rPr>
+          <w:rFonts w:ascii="Charter" w:hAnsi="Charter" w:cstheme="minorHAnsi"/>
+          <w:szCs w:val="20"/>
+        </w:rPr>
+        <w:t xml:space="preserve"> following aviation standards</w:t>
+      </w:r>
+    </w:p>
+    <w:p>
+      <w:pPr>
+        <w:pStyle w:val="ListParagraph"/>
+        <w:numPr>
+          <w:ilvl w:val="0"/>
+          <w:numId w:val="1"/>
+        </w:numPr>
+        <w:tabs>
+          <w:tab w:val="left" w:pos="540"/>
+        </w:tabs>
+        <w:spacing w:after="0"/>
+        <w:ind w:left="896"/>
+        <w:rPr>
+          <w:rFonts w:ascii="Charter" w:hAnsi="Charter" w:cstheme="minorHAnsi"/>
+          <w:szCs w:val="20"/>
+        </w:rPr>
+      </w:pPr>
+      <w:r>
+        <w:rPr>
+          <w:rFonts w:ascii="Charter" w:hAnsi="Charter" w:cstheme="minorHAnsi"/>
+          <w:szCs w:val="20"/>
+        </w:rPr>
+        <w:t>Helped write an OpenSceneGraph tablet application for Android</w:t>
+      </w:r>
+      <w:r>
+        <w:rPr>
+          <w:rFonts w:ascii="Charter" w:hAnsi="Charter" w:cstheme="minorHAnsi"/>
+          <w:szCs w:val="20"/>
+        </w:rPr>
+        <w:t xml:space="preserve"> for pilots to control aircraft</w:t>
+      </w:r>
+    </w:p>
+    <w:p>
+      <w:pPr>
+        <w:tabs>
+          <w:tab w:val="left" w:pos="86"/>
+          <w:tab w:val="left" w:pos="270"/>
+          <w:tab w:val="right" w:pos="10080"/>
+        </w:tabs>
+        <w:spacing w:after="0"/>
+        <w:ind w:left="86" w:hanging="86"/>
+        <w:rPr>
+          <w:rStyle w:val="Heading2Char"/>
+          <w:i/>
+          <w:szCs w:val="24"/>
+        </w:rPr>
+      </w:pPr>
+      <w:hyperlink r:id="rId9" w:history="1">
+        <w:r>
+          <w:rPr>
+            <w:rStyle w:val="Heading2Char"/>
+            <w:szCs w:val="24"/>
+          </w:rPr>
+          <w:t>MIT Media Lab</w:t>
+        </w:r>
+        <w:r>
+          <w:rPr>
+            <w:rStyle w:val="Heading2Char"/>
+            <w:szCs w:val="24"/>
+          </w:rPr>
+          <w:tab/>
+        </w:r>
+        <w:r>
+          <w:rPr>
+            <w:rStyle w:val="Emphasis"/>
+          </w:rPr>
+          <w:t>Summer</w:t>
+        </w:r>
+        <w:r>
+          <w:rPr>
+            <w:rStyle w:val="Emphasis"/>
+          </w:rPr>
+          <w:t xml:space="preserve"> 201</w:t>
+        </w:r>
+        <w:r>
+          <w:rPr>
+            <w:rStyle w:val="Emphasis"/>
+          </w:rPr>
+          <w:t>4</w:t>
+        </w:r>
+      </w:hyperlink>
+    </w:p>
+    <w:p>
+      <w:pPr>
+        <w:tabs>
+          <w:tab w:val="left" w:pos="86"/>
+          <w:tab w:val="left" w:pos="270"/>
+          <w:tab w:val="left" w:pos="1350"/>
+          <w:tab w:val="left" w:pos="1440"/>
+          <w:tab w:val="right" w:pos="9180"/>
+        </w:tabs>
+        <w:spacing w:after="0"/>
+        <w:ind w:left="86" w:hanging="86"/>
+        <w:rPr>
+          <w:rStyle w:val="Heading2Char"/>
+          <w:rFonts w:cstheme="minorHAnsi"/>
+          <w:i/>
+          <w:kern w:val="0"/>
+          <w:sz w:val="22"/>
+          <w:szCs w:val="20"/>
+          <w14:ligatures w14:val="none"/>
+        </w:rPr>
+      </w:pPr>
+      <w:r>
+        <w:rPr>
+          <w:rStyle w:val="Heading2Char"/>
+          <w:rFonts w:cstheme="minorHAnsi"/>
+          <w:i/>
+          <w:kern w:val="0"/>
+          <w:sz w:val="22"/>
+          <w:szCs w:val="20"/>
+          <w14:ligatures w14:val="none"/>
         </w:rPr>
         <w:t>Cambridge, MA, Robotics Intern</w:t>
       </w:r>
@@ -533,18 +726,83 @@
         <w:spacing w:after="0"/>
         <w:ind w:left="896"/>
         <w:rPr>
-          <w:rFonts w:ascii="Charter" w:hAnsi="Charter" w:cstheme="minorHAnsi"/>
-          <w:sz w:val="20"/>
-          <w:szCs w:val="20"/>
-        </w:rPr>
-      </w:pPr>
-      <w:r>
-        <w:rPr>
-          <w:rFonts w:ascii="Charter" w:hAnsi="Charter" w:cstheme="minorHAnsi"/>
-          <w:sz w:val="20"/>
-          <w:szCs w:val="20"/>
-        </w:rPr>
-        <w:t>Designed proof-of-concept intersection system for ceiling robot</w:t>
+          <w:rStyle w:val="Heading2Char"/>
+          <w:rFonts w:cstheme="minorHAnsi"/>
+          <w:sz w:val="22"/>
+          <w:szCs w:val="20"/>
+        </w:rPr>
+      </w:pPr>
+      <w:r>
+        <w:rPr>
+          <w:rStyle w:val="Heading2Char"/>
+          <w:rFonts w:cstheme="minorHAnsi"/>
+          <w:sz w:val="22"/>
+          <w:szCs w:val="20"/>
+        </w:rPr>
+        <w:t xml:space="preserve">Devised a </w:t>
+      </w:r>
+      <w:r>
+        <w:rPr>
+          <w:rStyle w:val="Heading2Char"/>
+          <w:rFonts w:cstheme="minorHAnsi"/>
+          <w:sz w:val="22"/>
+          <w:szCs w:val="20"/>
+        </w:rPr>
+        <w:t>5</w:t>
+      </w:r>
+      <w:r>
+        <w:rPr>
+          <w:rStyle w:val="Heading2Char"/>
+          <w:rFonts w:cstheme="minorHAnsi"/>
+          <w:sz w:val="22"/>
+          <w:szCs w:val="20"/>
+        </w:rPr>
+        <w:t xml:space="preserve">-DOF </w:t>
+      </w:r>
+      <w:r>
+        <w:rPr>
+          <w:rStyle w:val="Heading2Char"/>
+          <w:rFonts w:cstheme="minorHAnsi"/>
+          <w:sz w:val="22"/>
+          <w:szCs w:val="20"/>
+        </w:rPr>
+        <w:t>robot for use in social robotics experiments</w:t>
+      </w:r>
+      <w:r>
+        <w:rPr>
+          <w:rStyle w:val="Heading2Char"/>
+          <w:rFonts w:cstheme="minorHAnsi"/>
+          <w:sz w:val="22"/>
+          <w:szCs w:val="20"/>
+        </w:rPr>
+        <w:t xml:space="preserve">, </w:t>
+      </w:r>
+      <w:r>
+        <w:rPr>
+          <w:rStyle w:val="Heading2Char"/>
+          <w:rFonts w:cstheme="minorHAnsi"/>
+          <w:sz w:val="22"/>
+          <w:szCs w:val="20"/>
+        </w:rPr>
+        <w:t xml:space="preserve">ran </w:t>
+      </w:r>
+      <w:r>
+        <w:rPr>
+          <w:rStyle w:val="Heading2Char"/>
+          <w:rFonts w:cstheme="minorHAnsi"/>
+          <w:sz w:val="22"/>
+          <w:szCs w:val="20"/>
+        </w:rPr>
+        <w:t xml:space="preserve">motion </w:t>
+      </w:r>
+      <w:r>
+        <w:rPr>
+          <w:rStyle w:val="Heading2Char"/>
+          <w:rFonts w:cstheme="minorHAnsi"/>
+          <w:sz w:val="22"/>
+          <w:szCs w:val="20"/>
+        </w:rPr>
+        <w:t>simulations in ROS</w:t>
       </w:r>
     </w:p>
     <w:p>
@@ -564,26 +822,172 @@
         <w:spacing w:after="0"/>
         <w:ind w:left="896"/>
         <w:rPr>
-          <w:rFonts w:ascii="Charter" w:hAnsi="Charter" w:cstheme="minorHAnsi"/>
-          <w:sz w:val="20"/>
-          <w:szCs w:val="20"/>
-        </w:rPr>
-      </w:pPr>
-      <w:r>
-        <w:rPr>
-          <w:rFonts w:ascii="Charter" w:hAnsi="Charter" w:cstheme="minorHAnsi"/>
-          <w:sz w:val="20"/>
-          <w:szCs w:val="20"/>
-        </w:rPr>
-        <w:t xml:space="preserve">Devised a mechanically innovative </w:t>
-      </w:r>
-      <w:r>
-        <w:rPr>
-          <w:rFonts w:ascii="Charter" w:hAnsi="Charter" w:cstheme="minorHAnsi"/>
-          <w:sz w:val="20"/>
-          <w:szCs w:val="20"/>
-        </w:rPr>
-        <w:t>robot for use in social robotics experiments</w:t>
+          <w:rStyle w:val="Heading2Char"/>
+          <w:rFonts w:cstheme="minorHAnsi"/>
+          <w:sz w:val="22"/>
+          <w:szCs w:val="20"/>
+        </w:rPr>
+      </w:pPr>
+      <w:r>
+        <w:rPr>
+          <w:rStyle w:val="Heading2Char"/>
+          <w:rFonts w:cstheme="minorHAnsi"/>
+          <w:sz w:val="22"/>
+          <w:szCs w:val="20"/>
+        </w:rPr>
+        <w:t>R</w:t>
+      </w:r>
+      <w:r>
+        <w:rPr>
+          <w:rStyle w:val="Heading2Char"/>
+          <w:rFonts w:cstheme="minorHAnsi"/>
+          <w:sz w:val="22"/>
+          <w:szCs w:val="20"/>
+        </w:rPr>
+        <w:t>an field tests</w:t>
+      </w:r>
+      <w:r>
+        <w:rPr>
+          <w:rStyle w:val="Heading2Char"/>
+          <w:rFonts w:cstheme="minorHAnsi"/>
+          <w:sz w:val="22"/>
+          <w:szCs w:val="20"/>
+        </w:rPr>
+        <w:t xml:space="preserve">, </w:t>
+      </w:r>
+      <w:r>
+        <w:rPr>
+          <w:rStyle w:val="Heading2Char"/>
+          <w:rFonts w:cstheme="minorHAnsi"/>
+          <w:sz w:val="22"/>
+          <w:szCs w:val="20"/>
+        </w:rPr>
+        <w:t xml:space="preserve">helped conduct </w:t>
+      </w:r>
+      <w:r>
+        <w:rPr>
+          <w:rStyle w:val="Heading2Char"/>
+          <w:rFonts w:cstheme="minorHAnsi"/>
+          <w:sz w:val="22"/>
+          <w:szCs w:val="20"/>
+        </w:rPr>
+        <w:t xml:space="preserve">human </w:t>
+      </w:r>
+      <w:r>
+        <w:rPr>
+          <w:rStyle w:val="Heading2Char"/>
+          <w:rFonts w:cstheme="minorHAnsi"/>
+          <w:sz w:val="22"/>
+          <w:szCs w:val="20"/>
+        </w:rPr>
+        <w:t>research studies</w:t>
+      </w:r>
+    </w:p>
+    <w:p>
+      <w:pPr>
+        <w:tabs>
+          <w:tab w:val="left" w:pos="86"/>
+          <w:tab w:val="left" w:pos="270"/>
+          <w:tab w:val="right" w:pos="10080"/>
+        </w:tabs>
+        <w:spacing w:after="0"/>
+        <w:ind w:left="86" w:hanging="86"/>
+        <w:rPr>
+          <w:rStyle w:val="Heading2Char"/>
+          <w:i/>
+          <w:sz w:val="28"/>
+        </w:rPr>
+      </w:pPr>
+      <w:hyperlink r:id="rId10" w:history="1">
+        <w:r>
+          <w:rPr>
+            <w:rStyle w:val="Hyperlink"/>
+            <w:rFonts w:ascii="Charter" w:hAnsi="Charter"/>
+            <w:color w:val="auto"/>
+            <w:sz w:val="26"/>
+            <w:szCs w:val="24"/>
+            <w:u w:val="none"/>
+          </w:rPr>
+          <w:t>ABB</w:t>
+        </w:r>
+        <w:r>
+          <w:rPr>
+            <w:rStyle w:val="Hyperlink"/>
+            <w:rFonts w:ascii="Charter" w:hAnsi="Charter"/>
+            <w:color w:val="auto"/>
+            <w:sz w:val="26"/>
+            <w:szCs w:val="24"/>
+            <w:u w:val="none"/>
+          </w:rPr>
+          <w:t xml:space="preserve"> Ltd.</w:t>
+        </w:r>
+        <w:r>
+          <w:rPr>
+            <w:rStyle w:val="Hyperlink"/>
+            <w:rFonts w:ascii="Charter" w:hAnsi="Charter"/>
+            <w:color w:val="auto"/>
+            <w:sz w:val="28"/>
+            <w:szCs w:val="26"/>
+            <w:u w:val="none"/>
+          </w:rPr>
+          <w:tab/>
+        </w:r>
+        <w:r>
+          <w:rPr>
+            <w:rStyle w:val="Hyperlink"/>
+            <w:rFonts w:ascii="Charter" w:hAnsi="Charter" w:cstheme="minorHAnsi"/>
+            <w:i/>
+            <w:color w:val="auto"/>
+            <w:szCs w:val="20"/>
+            <w:u w:val="none"/>
+          </w:rPr>
+          <w:t>Summer</w:t>
+        </w:r>
+        <w:r>
+          <w:rPr>
+            <w:rStyle w:val="Hyperlink"/>
+            <w:rFonts w:ascii="Charter" w:hAnsi="Charter" w:cstheme="minorHAnsi"/>
+            <w:i/>
+            <w:color w:val="auto"/>
+            <w:szCs w:val="20"/>
+            <w:u w:val="none"/>
+          </w:rPr>
+          <w:t xml:space="preserve"> 2013</w:t>
+        </w:r>
+      </w:hyperlink>
+    </w:p>
+    <w:p>
+      <w:pPr>
+        <w:tabs>
+          <w:tab w:val="left" w:pos="86"/>
+          <w:tab w:val="left" w:pos="270"/>
+          <w:tab w:val="left" w:pos="1350"/>
+          <w:tab w:val="left" w:pos="1440"/>
+          <w:tab w:val="right" w:pos="9180"/>
+        </w:tabs>
+        <w:spacing w:after="0"/>
+        <w:ind w:left="86" w:hanging="86"/>
+        <w:rPr>
+          <w:rStyle w:val="Heading2Char"/>
+          <w:rFonts w:cstheme="minorHAnsi"/>
+          <w:i/>
+          <w:kern w:val="0"/>
+          <w:sz w:val="22"/>
+          <w:szCs w:val="20"/>
+          <w14:ligatures w14:val="none"/>
+        </w:rPr>
+      </w:pPr>
+      <w:r>
+        <w:rPr>
+          <w:rStyle w:val="Heading2Char"/>
+          <w:rFonts w:cstheme="minorHAnsi"/>
+          <w:i/>
+          <w:kern w:val="0"/>
+          <w:sz w:val="22"/>
+          <w:szCs w:val="20"/>
+          <w14:ligatures w14:val="none"/>
+        </w:rPr>
+        <w:t>Bangalore, India, Engineering Intern</w:t>
       </w:r>
     </w:p>
     <w:p>
@@ -605,90 +1009,45 @@
         <w:rPr>
           <w:rStyle w:val="Heading2Char"/>
           <w:rFonts w:cstheme="minorHAnsi"/>
-          <w:sz w:val="20"/>
-          <w:szCs w:val="20"/>
-        </w:rPr>
-      </w:pPr>
-      <w:r>
-        <w:rPr>
-          <w:rFonts w:ascii="Charter" w:hAnsi="Charter" w:cstheme="minorHAnsi"/>
-          <w:sz w:val="20"/>
-          <w:szCs w:val="20"/>
-        </w:rPr>
-        <w:t>Conducted Q&amp;A analyses, constructed multiple prototypes</w:t>
-      </w:r>
-    </w:p>
-    <w:p>
-      <w:pPr>
-        <w:tabs>
-          <w:tab w:val="left" w:pos="86"/>
-          <w:tab w:val="left" w:pos="270"/>
-          <w:tab w:val="right" w:pos="9360"/>
-        </w:tabs>
-        <w:spacing w:after="0"/>
-        <w:ind w:left="86"/>
-        <w:rPr>
-          <w:rStyle w:val="Heading2Char"/>
-        </w:rPr>
-      </w:pPr>
-      <w:r>
-        <w:rPr>
-          <w:rStyle w:val="Heading2Char"/>
-          <w:sz w:val="24"/>
-          <w:szCs w:val="24"/>
-        </w:rPr>
-        <w:t>ABB</w:t>
-      </w:r>
-      <w:r>
-        <w:rPr>
-          <w:rStyle w:val="Heading2Char"/>
-          <w:sz w:val="24"/>
-          <w:szCs w:val="24"/>
-        </w:rPr>
-        <w:t xml:space="preserve"> Ltd.</w:t>
-      </w:r>
-      <w:r>
-        <w:rPr>
-          <w:rStyle w:val="Heading2Char"/>
-        </w:rPr>
-        <w:tab/>
-      </w:r>
-      <w:r>
-        <w:rPr>
-          <w:rStyle w:val="Emphasis"/>
-        </w:rPr>
-        <w:t>Jun – Jul 2013</w:t>
-      </w:r>
-    </w:p>
-    <w:p>
-      <w:pPr>
-        <w:tabs>
-          <w:tab w:val="left" w:pos="86"/>
-          <w:tab w:val="left" w:pos="270"/>
-          <w:tab w:val="left" w:pos="1350"/>
-          <w:tab w:val="left" w:pos="1440"/>
-          <w:tab w:val="right" w:pos="9180"/>
-        </w:tabs>
-        <w:spacing w:after="0"/>
-        <w:ind w:left="86"/>
-        <w:rPr>
-          <w:rStyle w:val="SubtitleChar"/>
-          <w:i w:val="0"/>
-        </w:rPr>
-      </w:pPr>
-      <w:r>
-        <w:rPr>
-          <w:rStyle w:val="SubtitleChar"/>
-          <w:color w:val="auto"/>
-        </w:rPr>
-        <w:t>Bangalore, India</w:t>
-      </w:r>
-      <w:r>
-        <w:rPr>
-          <w:rStyle w:val="SubtitleChar"/>
-          <w:color w:val="auto"/>
-        </w:rPr>
-        <w:t>, Engineering Intern</w:t>
+          <w:sz w:val="22"/>
+          <w:szCs w:val="20"/>
+        </w:rPr>
+      </w:pPr>
+      <w:r>
+        <w:rPr>
+          <w:rStyle w:val="Heading2Char"/>
+          <w:rFonts w:cstheme="minorHAnsi"/>
+          <w:sz w:val="22"/>
+          <w:szCs w:val="20"/>
+        </w:rPr>
+        <w:t xml:space="preserve">Worked in a team to program and troubleshoot </w:t>
+      </w:r>
+      <w:r>
+        <w:rPr>
+          <w:rStyle w:val="Heading2Char"/>
+          <w:rFonts w:cstheme="minorHAnsi"/>
+          <w:sz w:val="22"/>
+          <w:szCs w:val="20"/>
+        </w:rPr>
+        <w:t xml:space="preserve">robots </w:t>
+      </w:r>
+      <w:r>
+        <w:rPr>
+          <w:rStyle w:val="Heading2Char"/>
+          <w:rFonts w:cstheme="minorHAnsi"/>
+          <w:sz w:val="22"/>
+          <w:szCs w:val="20"/>
+        </w:rPr>
+        <w:t xml:space="preserve">on-site </w:t>
+      </w:r>
+      <w:r>
+        <w:rPr>
+          <w:rStyle w:val="Heading2Char"/>
+          <w:rFonts w:cstheme="minorHAnsi"/>
+          <w:sz w:val="22"/>
+          <w:szCs w:val="20"/>
+        </w:rPr>
+        <w:t>to fit specific customer needs</w:t>
       </w:r>
     </w:p>
     <w:p>
@@ -709,140 +1068,68 @@
         <w:ind w:left="896"/>
         <w:rPr>
           <w:rFonts w:ascii="Charter" w:hAnsi="Charter" w:cstheme="minorHAnsi"/>
-          <w:sz w:val="20"/>
-          <w:szCs w:val="20"/>
-        </w:rPr>
-      </w:pPr>
-      <w:r>
-        <w:rPr>
-          <w:rFonts w:ascii="Charter" w:hAnsi="Charter" w:cstheme="minorHAnsi"/>
-          <w:sz w:val="20"/>
-          <w:szCs w:val="20"/>
-        </w:rPr>
-        <w:t xml:space="preserve">Worked in teams to </w:t>
-      </w:r>
-      <w:r>
-        <w:rPr>
-          <w:rFonts w:ascii="Charter" w:hAnsi="Charter" w:cstheme="minorHAnsi"/>
-          <w:sz w:val="20"/>
-          <w:szCs w:val="20"/>
-        </w:rPr>
-        <w:t>program robots to fit specific customer needs</w:t>
-      </w:r>
-    </w:p>
-    <w:p>
-      <w:pPr>
-        <w:pStyle w:val="ListParagraph"/>
-        <w:numPr>
-          <w:ilvl w:val="0"/>
-          <w:numId w:val="3"/>
-        </w:numPr>
-        <w:tabs>
-          <w:tab w:val="left" w:pos="86"/>
-          <w:tab w:val="left" w:pos="270"/>
-          <w:tab w:val="left" w:pos="1800"/>
-          <w:tab w:val="left" w:pos="2340"/>
-          <w:tab w:val="right" w:pos="9180"/>
-        </w:tabs>
-        <w:spacing w:after="0"/>
-        <w:ind w:left="896"/>
-        <w:rPr>
-          <w:rFonts w:ascii="Charter" w:hAnsi="Charter" w:cstheme="minorHAnsi"/>
-          <w:sz w:val="20"/>
-          <w:szCs w:val="20"/>
-        </w:rPr>
-      </w:pPr>
-      <w:r>
-        <w:rPr>
-          <w:rFonts w:ascii="Charter" w:hAnsi="Charter" w:cstheme="minorHAnsi"/>
-          <w:sz w:val="20"/>
-          <w:szCs w:val="20"/>
-        </w:rPr>
-        <w:t>Took initiative in face</w:t>
-      </w:r>
-      <w:r>
-        <w:rPr>
-          <w:rFonts w:ascii="Charter" w:hAnsi="Charter" w:cstheme="minorHAnsi"/>
-          <w:sz w:val="20"/>
-          <w:szCs w:val="20"/>
-        </w:rPr>
-        <w:t>-to-face meetings with customers</w:t>
-      </w:r>
-    </w:p>
-    <w:p>
-      <w:pPr>
-        <w:pStyle w:val="ListParagraph"/>
-        <w:numPr>
-          <w:ilvl w:val="0"/>
-          <w:numId w:val="3"/>
-        </w:numPr>
-        <w:tabs>
-          <w:tab w:val="left" w:pos="86"/>
-          <w:tab w:val="left" w:pos="270"/>
-          <w:tab w:val="left" w:pos="1800"/>
-          <w:tab w:val="left" w:pos="2340"/>
-          <w:tab w:val="right" w:pos="9180"/>
-        </w:tabs>
-        <w:spacing w:after="0"/>
-        <w:ind w:left="896"/>
-        <w:rPr>
-          <w:rFonts w:ascii="Charter" w:hAnsi="Charter" w:cstheme="minorHAnsi"/>
-          <w:sz w:val="20"/>
-          <w:szCs w:val="20"/>
-        </w:rPr>
-      </w:pPr>
-      <w:r>
-        <w:rPr>
-          <w:rFonts w:ascii="Charter" w:hAnsi="Charter" w:cstheme="minorHAnsi"/>
-          <w:sz w:val="20"/>
+          <w:szCs w:val="20"/>
+        </w:rPr>
+      </w:pPr>
+      <w:r>
+        <w:rPr>
+          <w:rStyle w:val="Heading2Char"/>
+          <w:rFonts w:cstheme="minorHAnsi"/>
+          <w:sz w:val="22"/>
           <w:szCs w:val="20"/>
         </w:rPr>
         <w:t xml:space="preserve">Designed </w:t>
       </w:r>
       <w:r>
         <w:rPr>
-          <w:rFonts w:ascii="Charter" w:hAnsi="Charter" w:cstheme="minorHAnsi"/>
-          <w:sz w:val="20"/>
+          <w:rStyle w:val="Heading2Char"/>
+          <w:rFonts w:cstheme="minorHAnsi"/>
+          <w:sz w:val="22"/>
           <w:szCs w:val="20"/>
         </w:rPr>
         <w:t>robot grippers in CAD</w:t>
       </w:r>
       <w:r>
         <w:rPr>
-          <w:rFonts w:ascii="Charter" w:hAnsi="Charter" w:cstheme="minorHAnsi"/>
-          <w:sz w:val="20"/>
+          <w:rStyle w:val="Heading2Char"/>
+          <w:rFonts w:cstheme="minorHAnsi"/>
+          <w:sz w:val="22"/>
           <w:szCs w:val="20"/>
         </w:rPr>
         <w:t xml:space="preserve"> and t</w:t>
       </w:r>
       <w:r>
         <w:rPr>
-          <w:rFonts w:ascii="Charter" w:hAnsi="Charter" w:cstheme="minorHAnsi"/>
-          <w:sz w:val="20"/>
+          <w:rStyle w:val="Heading2Char"/>
+          <w:rFonts w:cstheme="minorHAnsi"/>
+          <w:sz w:val="22"/>
           <w:szCs w:val="20"/>
         </w:rPr>
         <w:t xml:space="preserve">roubleshot </w:t>
       </w:r>
       <w:r>
         <w:rPr>
-          <w:rFonts w:ascii="Charter" w:hAnsi="Charter" w:cstheme="minorHAnsi"/>
-          <w:sz w:val="20"/>
+          <w:rStyle w:val="Heading2Char"/>
+          <w:rFonts w:cstheme="minorHAnsi"/>
+          <w:sz w:val="22"/>
           <w:szCs w:val="20"/>
         </w:rPr>
         <w:t xml:space="preserve">and repaired </w:t>
       </w:r>
       <w:r>
         <w:rPr>
-          <w:rFonts w:ascii="Charter" w:hAnsi="Charter" w:cstheme="minorHAnsi"/>
-          <w:sz w:val="20"/>
+          <w:rStyle w:val="Heading2Char"/>
+          <w:rFonts w:cstheme="minorHAnsi"/>
+          <w:sz w:val="22"/>
           <w:szCs w:val="20"/>
         </w:rPr>
         <w:t>defective robots</w:t>
       </w:r>
       <w:r>
         <w:rPr>
-          <w:rFonts w:ascii="Charter" w:hAnsi="Charter" w:cstheme="minorHAnsi"/>
-          <w:sz w:val="20"/>
+          <w:rStyle w:val="Heading2Char"/>
+          <w:rFonts w:cstheme="minorHAnsi"/>
+          <w:sz w:val="22"/>
           <w:szCs w:val="20"/>
         </w:rPr>
         <w:t xml:space="preserve"> on-site</w:t>
@@ -861,7 +1148,7 @@
         <w:ind w:left="536"/>
         <w:rPr>
           <w:rFonts w:ascii="Charter" w:hAnsi="Charter" w:cstheme="minorHAnsi"/>
-          <w:sz w:val="6"/>
+          <w:sz w:val="8"/>
           <w:szCs w:val="20"/>
         </w:rPr>
       </w:pPr>
@@ -869,23 +1156,20 @@
     <w:p>
       <w:pPr>
         <w:tabs>
-          <w:tab w:val="left" w:pos="86"/>
+          <w:tab w:val="left" w:pos="0"/>
           <w:tab w:val="left" w:pos="270"/>
-          <w:tab w:val="right" w:pos="9360"/>
+          <w:tab w:val="right" w:pos="10080"/>
         </w:tabs>
         <w:spacing w:after="0"/>
-        <w:ind w:left="86"/>
         <w:rPr>
           <w:rFonts w:ascii="Charter" w:hAnsi="Charter" w:cstheme="minorHAnsi"/>
           <w:b/>
-          <w:sz w:val="20"/>
-          <w:szCs w:val="20"/>
-        </w:rPr>
-      </w:pPr>
-      <w:r>
-        <w:rPr>
-          <w:rStyle w:val="Heading2Char"/>
-          <w:sz w:val="24"/>
+          <w:szCs w:val="20"/>
+        </w:rPr>
+      </w:pPr>
+      <w:r>
+        <w:rPr>
+          <w:rStyle w:val="Heading2Char"/>
           <w:szCs w:val="24"/>
         </w:rPr>
         <w:t>ITN Energy Systems</w:t>
@@ -894,7 +1178,6 @@
         <w:rPr>
           <w:rFonts w:ascii="Charter" w:hAnsi="Charter" w:cstheme="minorHAnsi"/>
           <w:b/>
-          <w:sz w:val="20"/>
           <w:szCs w:val="20"/>
         </w:rPr>
         <w:t xml:space="preserve"> </w:t>
@@ -903,7 +1186,6 @@
         <w:rPr>
           <w:rFonts w:ascii="Charter" w:hAnsi="Charter" w:cstheme="minorHAnsi"/>
           <w:b/>
-          <w:sz w:val="20"/>
           <w:szCs w:val="20"/>
         </w:rPr>
         <w:tab/>
@@ -912,23 +1194,27 @@
         <w:rPr>
           <w:rStyle w:val="Emphasis"/>
         </w:rPr>
-        <w:t>Jun – Aug 2012</w:t>
+        <w:t xml:space="preserve">Summer </w:t>
+      </w:r>
+      <w:r>
+        <w:rPr>
+          <w:rStyle w:val="Emphasis"/>
+        </w:rPr>
+        <w:t>2012</w:t>
       </w:r>
     </w:p>
     <w:p>
       <w:pPr>
         <w:tabs>
-          <w:tab w:val="left" w:pos="86"/>
+          <w:tab w:val="left" w:pos="0"/>
           <w:tab w:val="left" w:pos="270"/>
           <w:tab w:val="left" w:pos="1350"/>
           <w:tab w:val="left" w:pos="1440"/>
           <w:tab w:val="right" w:pos="9180"/>
         </w:tabs>
         <w:spacing w:after="0"/>
-        <w:ind w:left="86"/>
-        <w:rPr>
-          <w:rFonts w:ascii="Charter" w:hAnsi="Charter" w:cstheme="minorHAnsi"/>
-          <w:sz w:val="20"/>
+        <w:rPr>
+          <w:rFonts w:ascii="Charter" w:hAnsi="Charter" w:cstheme="minorHAnsi"/>
           <w:szCs w:val="20"/>
         </w:rPr>
       </w:pPr>
@@ -936,13 +1222,13 @@
         <w:rPr>
           <w:rStyle w:val="SubtitleChar"/>
           <w:color w:val="auto"/>
+          <w:sz w:val="22"/>
         </w:rPr>
         <w:t>Denver, CO</w:t>
       </w:r>
       <w:r>
         <w:rPr>
           <w:rFonts w:ascii="Charter" w:hAnsi="Charter" w:cstheme="minorHAnsi"/>
-          <w:sz w:val="20"/>
           <w:szCs w:val="20"/>
         </w:rPr>
         <w:t xml:space="preserve">, </w:t>
@@ -951,13 +1237,13 @@
         <w:rPr>
           <w:rStyle w:val="SubtitleChar"/>
           <w:color w:val="auto"/>
+          <w:sz w:val="22"/>
         </w:rPr>
         <w:t>Engineering Intern</w:t>
       </w:r>
       <w:r>
         <w:rPr>
           <w:rFonts w:ascii="Charter" w:hAnsi="Charter" w:cstheme="minorHAnsi"/>
-          <w:sz w:val="20"/>
           <w:szCs w:val="20"/>
         </w:rPr>
         <w:tab/>
@@ -978,41 +1264,22 @@
         <w:ind w:left="896"/>
         <w:rPr>
           <w:rFonts w:ascii="Charter" w:hAnsi="Charter" w:cstheme="minorHAnsi"/>
-          <w:sz w:val="20"/>
-          <w:szCs w:val="20"/>
-        </w:rPr>
-      </w:pPr>
-      <w:r>
-        <w:rPr>
-          <w:rFonts w:ascii="Charter" w:hAnsi="Charter" w:cstheme="minorHAnsi"/>
-          <w:sz w:val="20"/>
-          <w:szCs w:val="20"/>
-        </w:rPr>
-        <w:t>Worked with nanomaterial science, sputtering</w:t>
-      </w:r>
-      <w:r>
-        <w:rPr>
-          <w:rFonts w:ascii="Charter" w:hAnsi="Charter" w:cstheme="minorHAnsi"/>
-          <w:sz w:val="20"/>
-          <w:szCs w:val="20"/>
-        </w:rPr>
-        <w:t xml:space="preserve"> technique</w:t>
-      </w:r>
-      <w:r>
-        <w:rPr>
-          <w:rFonts w:ascii="Charter" w:hAnsi="Charter" w:cstheme="minorHAnsi"/>
-          <w:sz w:val="20"/>
-          <w:szCs w:val="20"/>
-        </w:rPr>
-        <w:t xml:space="preserve">, </w:t>
-      </w:r>
-      <w:r>
-        <w:rPr>
-          <w:rFonts w:ascii="Charter" w:hAnsi="Charter" w:cstheme="minorHAnsi"/>
-          <w:sz w:val="20"/>
-          <w:szCs w:val="20"/>
-        </w:rPr>
-        <w:t>vacuum chambers</w:t>
+          <w:szCs w:val="20"/>
+        </w:rPr>
+      </w:pPr>
+      <w:r>
+        <w:rPr>
+          <w:rFonts w:ascii="Charter" w:hAnsi="Charter" w:cstheme="minorHAnsi"/>
+          <w:szCs w:val="20"/>
+        </w:rPr>
+        <w:t xml:space="preserve">Built multi-stage machines to reduce manufacturing cost of </w:t>
+      </w:r>
+      <w:r>
+        <w:rPr>
+          <w:rFonts w:ascii="Charter" w:hAnsi="Charter" w:cstheme="minorHAnsi"/>
+          <w:szCs w:val="20"/>
+        </w:rPr>
+        <w:t>thin-film deposition batteries</w:t>
       </w:r>
     </w:p>
     <w:p>
@@ -1030,533 +1297,169 @@
         <w:ind w:left="896"/>
         <w:rPr>
           <w:rFonts w:ascii="Charter" w:hAnsi="Charter" w:cstheme="minorHAnsi"/>
-          <w:sz w:val="20"/>
-          <w:szCs w:val="20"/>
-        </w:rPr>
-      </w:pPr>
-      <w:r>
-        <w:rPr>
-          <w:rFonts w:ascii="Charter" w:hAnsi="Charter" w:cstheme="minorHAnsi"/>
-          <w:sz w:val="20"/>
-          <w:szCs w:val="20"/>
-        </w:rPr>
-        <w:t xml:space="preserve">Designed parts </w:t>
-      </w:r>
-      <w:r>
-        <w:rPr>
-          <w:rFonts w:ascii="Charter" w:hAnsi="Charter" w:cstheme="minorHAnsi"/>
-          <w:sz w:val="20"/>
-          <w:szCs w:val="20"/>
-        </w:rPr>
-        <w:t xml:space="preserve">for R&amp;D </w:t>
-      </w:r>
-      <w:r>
-        <w:rPr>
-          <w:rFonts w:ascii="Charter" w:hAnsi="Charter" w:cstheme="minorHAnsi"/>
-          <w:sz w:val="20"/>
-          <w:szCs w:val="20"/>
-        </w:rPr>
-        <w:t xml:space="preserve">in </w:t>
-      </w:r>
-      <w:r>
-        <w:rPr>
-          <w:rFonts w:ascii="Charter" w:hAnsi="Charter" w:cstheme="minorHAnsi"/>
-          <w:sz w:val="20"/>
-          <w:szCs w:val="20"/>
-        </w:rPr>
-        <w:t>CAD</w:t>
-      </w:r>
-      <w:r>
-        <w:rPr>
-          <w:rFonts w:ascii="Charter" w:hAnsi="Charter" w:cstheme="minorHAnsi"/>
-          <w:sz w:val="20"/>
-          <w:szCs w:val="20"/>
-        </w:rPr>
-        <w:t xml:space="preserve"> then machined them in CNC mill</w:t>
-      </w:r>
-      <w:r>
-        <w:rPr>
-          <w:rFonts w:ascii="Charter" w:hAnsi="Charter" w:cstheme="minorHAnsi"/>
-          <w:sz w:val="20"/>
-          <w:szCs w:val="20"/>
-        </w:rPr>
-        <w:t>s</w:t>
-      </w:r>
-      <w:r>
-        <w:rPr>
-          <w:rFonts w:ascii="Charter" w:hAnsi="Charter" w:cstheme="minorHAnsi"/>
-          <w:sz w:val="20"/>
-          <w:szCs w:val="20"/>
-        </w:rPr>
-        <w:t xml:space="preserve"> and lathe</w:t>
-      </w:r>
-      <w:r>
-        <w:rPr>
-          <w:rFonts w:ascii="Charter" w:hAnsi="Charter" w:cstheme="minorHAnsi"/>
-          <w:sz w:val="20"/>
-          <w:szCs w:val="20"/>
-        </w:rPr>
-        <w:t>s</w:t>
-      </w:r>
-    </w:p>
-    <w:p>
-      <w:pPr>
-        <w:pStyle w:val="ListParagraph"/>
-        <w:numPr>
-          <w:ilvl w:val="0"/>
-          <w:numId w:val="2"/>
-        </w:numPr>
+          <w:szCs w:val="20"/>
+        </w:rPr>
+      </w:pPr>
+      <w:r>
+        <w:rPr>
+          <w:rFonts w:ascii="Charter" w:hAnsi="Charter" w:cstheme="minorHAnsi"/>
+          <w:szCs w:val="20"/>
+        </w:rPr>
+        <w:t>W</w:t>
+      </w:r>
+      <w:r>
+        <w:rPr>
+          <w:rFonts w:ascii="Charter" w:hAnsi="Charter" w:cstheme="minorHAnsi"/>
+          <w:szCs w:val="20"/>
+        </w:rPr>
+        <w:t xml:space="preserve">orked </w:t>
+      </w:r>
+      <w:r>
+        <w:rPr>
+          <w:rFonts w:ascii="Charter" w:hAnsi="Charter" w:cstheme="minorHAnsi"/>
+          <w:szCs w:val="20"/>
+        </w:rPr>
+        <w:t xml:space="preserve">with nanomaterial </w:t>
+      </w:r>
+      <w:r>
+        <w:rPr>
+          <w:rFonts w:ascii="Charter" w:hAnsi="Charter" w:cstheme="minorHAnsi"/>
+          <w:szCs w:val="20"/>
+        </w:rPr>
+        <w:t xml:space="preserve">sputtering techniques </w:t>
+      </w:r>
+      <w:r>
+        <w:rPr>
+          <w:rFonts w:ascii="Charter" w:hAnsi="Charter" w:cstheme="minorHAnsi"/>
+          <w:szCs w:val="20"/>
+        </w:rPr>
+        <w:t xml:space="preserve">and </w:t>
+      </w:r>
+      <w:r>
+        <w:rPr>
+          <w:rFonts w:ascii="Charter" w:hAnsi="Charter" w:cstheme="minorHAnsi"/>
+          <w:szCs w:val="20"/>
+        </w:rPr>
+        <w:t>vacuum chambers</w:t>
+      </w:r>
+    </w:p>
+    <w:p>
+      <w:pPr>
+        <w:spacing w:after="0"/>
+        <w:rPr>
+          <w:rFonts w:ascii="Charter" w:hAnsi="Charter" w:cstheme="minorHAnsi"/>
+          <w:sz w:val="8"/>
+          <w:szCs w:val="20"/>
+        </w:rPr>
+      </w:pPr>
+    </w:p>
+    <w:p>
+      <w:pPr>
+        <w:pStyle w:val="Heading1"/>
+        <w:rPr>
+          <w:sz w:val="22"/>
+        </w:rPr>
+      </w:pPr>
+      <w:r>
+        <w:rPr>
+          <w:sz w:val="22"/>
+        </w:rPr>
+        <w:t>Project Experience</w:t>
+      </w:r>
+    </w:p>
+    <w:p>
+      <w:pPr>
         <w:tabs>
-          <w:tab w:val="left" w:pos="86"/>
-          <w:tab w:val="left" w:pos="270"/>
+          <w:tab w:val="left" w:pos="0"/>
+          <w:tab w:val="right" w:pos="10080"/>
         </w:tabs>
         <w:spacing w:after="0"/>
-        <w:ind w:left="896"/>
-        <w:rPr>
-          <w:rFonts w:ascii="Charter" w:hAnsi="Charter" w:cstheme="minorHAnsi"/>
-          <w:sz w:val="20"/>
-          <w:szCs w:val="20"/>
-        </w:rPr>
-      </w:pPr>
-      <w:r>
-        <w:rPr>
-          <w:rFonts w:ascii="Charter" w:hAnsi="Charter" w:cstheme="minorHAnsi"/>
-          <w:sz w:val="20"/>
-          <w:szCs w:val="20"/>
-        </w:rPr>
-        <w:t>Built</w:t>
-      </w:r>
-      <w:r>
-        <w:rPr>
-          <w:rFonts w:ascii="Charter" w:hAnsi="Charter" w:cstheme="minorHAnsi"/>
-          <w:sz w:val="20"/>
-          <w:szCs w:val="20"/>
-        </w:rPr>
-        <w:t xml:space="preserve"> </w:t>
-      </w:r>
-      <w:r>
-        <w:rPr>
-          <w:rFonts w:ascii="Charter" w:hAnsi="Charter" w:cstheme="minorHAnsi"/>
-          <w:sz w:val="20"/>
-          <w:szCs w:val="20"/>
-        </w:rPr>
-        <w:t>multi-stage machines to reduce manufacturing cost of</w:t>
-      </w:r>
-      <w:r>
-        <w:rPr>
-          <w:rFonts w:ascii="Charter" w:hAnsi="Charter" w:cstheme="minorHAnsi"/>
-          <w:sz w:val="20"/>
-          <w:szCs w:val="20"/>
-        </w:rPr>
-        <w:t xml:space="preserve"> thin-film deposition batteries</w:t>
-      </w:r>
-    </w:p>
-    <w:p>
-      <w:pPr>
-        <w:pStyle w:val="ListParagraph"/>
-        <w:tabs>
-          <w:tab w:val="left" w:pos="86"/>
-          <w:tab w:val="left" w:pos="270"/>
-        </w:tabs>
-        <w:spacing w:after="0"/>
-        <w:ind w:left="896"/>
-        <w:rPr>
-          <w:rFonts w:ascii="Charter" w:hAnsi="Charter" w:cstheme="minorHAnsi"/>
-          <w:sz w:val="6"/>
-          <w:szCs w:val="20"/>
-        </w:rPr>
-      </w:pPr>
-    </w:p>
-    <w:p>
-      <w:pPr>
-        <w:pStyle w:val="ListParagraph"/>
-        <w:tabs>
-          <w:tab w:val="left" w:pos="86"/>
-          <w:tab w:val="left" w:pos="270"/>
-          <w:tab w:val="left" w:pos="1800"/>
-        </w:tabs>
-        <w:spacing w:after="0"/>
-        <w:ind w:left="896"/>
-        <w:rPr>
-          <w:rFonts w:ascii="Charter" w:hAnsi="Charter" w:cstheme="minorHAnsi"/>
-          <w:smallCaps/>
-          <w:sz w:val="6"/>
-          <w:szCs w:val="20"/>
-        </w:rPr>
-      </w:pPr>
-    </w:p>
-    <w:p>
-      <w:pPr>
-        <w:tabs>
-          <w:tab w:val="left" w:pos="86"/>
-          <w:tab w:val="left" w:pos="270"/>
-          <w:tab w:val="right" w:pos="9360"/>
-        </w:tabs>
-        <w:spacing w:after="0"/>
-        <w:ind w:left="86"/>
-        <w:rPr>
-          <w:rFonts w:ascii="Charter" w:hAnsi="Charter" w:cstheme="minorHAnsi"/>
-          <w:b/>
-          <w:sz w:val="20"/>
-          <w:szCs w:val="20"/>
-        </w:rPr>
-      </w:pPr>
-      <w:r>
-        <w:rPr>
-          <w:rStyle w:val="Heading2Char"/>
-          <w:sz w:val="24"/>
-          <w:szCs w:val="24"/>
-        </w:rPr>
-        <w:t>S</w:t>
-      </w:r>
-      <w:r>
-        <w:rPr>
-          <w:rStyle w:val="Heading2Char"/>
-          <w:sz w:val="24"/>
-          <w:szCs w:val="24"/>
-        </w:rPr>
-        <w:t>olid</w:t>
-      </w:r>
-      <w:r>
-        <w:rPr>
-          <w:rStyle w:val="Heading2Char"/>
-          <w:sz w:val="24"/>
-          <w:szCs w:val="24"/>
-        </w:rPr>
-        <w:t>W</w:t>
-      </w:r>
-      <w:r>
-        <w:rPr>
-          <w:rStyle w:val="Heading2Char"/>
-          <w:sz w:val="24"/>
-          <w:szCs w:val="24"/>
-        </w:rPr>
-        <w:t>orks Corporation</w:t>
-      </w:r>
-      <w:r>
-        <w:rPr>
-          <w:rFonts w:ascii="Charter" w:hAnsi="Charter" w:cstheme="minorHAnsi"/>
-          <w:b/>
-          <w:sz w:val="20"/>
-          <w:szCs w:val="20"/>
-        </w:rPr>
-        <w:t xml:space="preserve"> </w:t>
-      </w:r>
-      <w:r>
-        <w:rPr>
-          <w:rFonts w:ascii="Charter" w:hAnsi="Charter" w:cstheme="minorHAnsi"/>
-          <w:b/>
-          <w:sz w:val="20"/>
-          <w:szCs w:val="20"/>
-        </w:rPr>
-        <w:tab/>
-      </w:r>
-      <w:r>
-        <w:rPr>
-          <w:rStyle w:val="Emphasis"/>
-        </w:rPr>
-        <w:t>Jun – Aug 201</w:t>
-      </w:r>
-      <w:r>
-        <w:rPr>
-          <w:rStyle w:val="Emphasis"/>
-        </w:rPr>
-        <w:t>1</w:t>
-      </w:r>
-    </w:p>
-    <w:p>
-      <w:pPr>
-        <w:tabs>
-          <w:tab w:val="left" w:pos="86"/>
-          <w:tab w:val="left" w:pos="270"/>
-          <w:tab w:val="left" w:pos="1350"/>
-          <w:tab w:val="left" w:pos="1440"/>
-          <w:tab w:val="right" w:pos="9180"/>
-        </w:tabs>
-        <w:spacing w:after="0"/>
-        <w:ind w:left="86"/>
-        <w:rPr>
-          <w:rFonts w:ascii="Charter" w:hAnsi="Charter" w:cstheme="minorHAnsi"/>
-          <w:sz w:val="20"/>
-          <w:szCs w:val="20"/>
-        </w:rPr>
-      </w:pPr>
-      <w:r>
-        <w:rPr>
-          <w:rStyle w:val="SubtitleChar"/>
-          <w:color w:val="auto"/>
-        </w:rPr>
-        <w:t>Concord, MA</w:t>
-      </w:r>
-      <w:r>
-        <w:rPr>
-          <w:rStyle w:val="SubtitleChar"/>
-          <w:color w:val="auto"/>
-        </w:rPr>
-        <w:t>, Engineering Intern</w:t>
-      </w:r>
-      <w:r>
-        <w:rPr>
-          <w:rFonts w:ascii="Charter" w:hAnsi="Charter" w:cstheme="minorHAnsi"/>
-          <w:sz w:val="20"/>
-          <w:szCs w:val="20"/>
-        </w:rPr>
-        <w:tab/>
-      </w:r>
-    </w:p>
-    <w:p>
-      <w:pPr>
-        <w:pStyle w:val="ListParagraph"/>
-        <w:numPr>
-          <w:ilvl w:val="0"/>
-          <w:numId w:val="1"/>
-        </w:numPr>
-        <w:tabs>
-          <w:tab w:val="left" w:pos="86"/>
-          <w:tab w:val="left" w:pos="270"/>
-        </w:tabs>
-        <w:spacing w:after="0"/>
-        <w:ind w:left="896"/>
-        <w:rPr>
-          <w:rFonts w:ascii="Charter" w:hAnsi="Charter" w:cstheme="minorHAnsi"/>
-          <w:sz w:val="20"/>
-          <w:szCs w:val="20"/>
-        </w:rPr>
-      </w:pPr>
-      <w:r>
-        <w:rPr>
-          <w:rFonts w:ascii="Charter" w:hAnsi="Charter" w:cstheme="minorHAnsi"/>
-          <w:sz w:val="20"/>
-          <w:szCs w:val="20"/>
-        </w:rPr>
-        <w:t xml:space="preserve">Designed </w:t>
-      </w:r>
-      <w:r>
-        <w:rPr>
-          <w:rFonts w:ascii="Charter" w:hAnsi="Charter" w:cstheme="minorHAnsi"/>
-          <w:sz w:val="20"/>
-          <w:szCs w:val="20"/>
-        </w:rPr>
-        <w:t xml:space="preserve">and manufactured </w:t>
-      </w:r>
-      <w:r>
-        <w:rPr>
-          <w:rFonts w:ascii="Charter" w:hAnsi="Charter" w:cstheme="minorHAnsi"/>
-          <w:sz w:val="20"/>
-          <w:szCs w:val="20"/>
-        </w:rPr>
-        <w:t xml:space="preserve">several </w:t>
-      </w:r>
-      <w:r>
-        <w:rPr>
-          <w:rFonts w:ascii="Charter" w:hAnsi="Charter" w:cstheme="minorHAnsi"/>
-          <w:sz w:val="20"/>
-          <w:szCs w:val="20"/>
-        </w:rPr>
-        <w:t xml:space="preserve">modules for Ultimate </w:t>
-      </w:r>
-      <w:r>
-        <w:rPr>
-          <w:rFonts w:ascii="Charter" w:hAnsi="Charter" w:cstheme="minorHAnsi"/>
-          <w:sz w:val="20"/>
-          <w:szCs w:val="20"/>
-        </w:rPr>
-        <w:t>Office</w:t>
-      </w:r>
-    </w:p>
-    <w:p>
-      <w:pPr>
-        <w:pStyle w:val="ListParagraph"/>
-        <w:numPr>
-          <w:ilvl w:val="0"/>
-          <w:numId w:val="1"/>
-        </w:numPr>
-        <w:tabs>
-          <w:tab w:val="left" w:pos="86"/>
-          <w:tab w:val="left" w:pos="270"/>
-        </w:tabs>
-        <w:spacing w:after="0"/>
-        <w:ind w:left="896"/>
-        <w:rPr>
-          <w:rFonts w:ascii="Charter" w:hAnsi="Charter" w:cstheme="minorHAnsi"/>
-          <w:sz w:val="20"/>
-          <w:szCs w:val="20"/>
-        </w:rPr>
-      </w:pPr>
-      <w:r>
-        <w:rPr>
-          <w:rFonts w:ascii="Charter" w:hAnsi="Charter" w:cstheme="minorHAnsi"/>
-          <w:sz w:val="20"/>
-          <w:szCs w:val="20"/>
-        </w:rPr>
-        <w:t>C</w:t>
-      </w:r>
-      <w:r>
-        <w:rPr>
-          <w:rFonts w:ascii="Charter" w:hAnsi="Charter" w:cstheme="minorHAnsi"/>
-          <w:sz w:val="20"/>
-          <w:szCs w:val="20"/>
-        </w:rPr>
-        <w:t xml:space="preserve">ollaborated </w:t>
-      </w:r>
-      <w:r>
-        <w:rPr>
-          <w:rFonts w:ascii="Charter" w:hAnsi="Charter" w:cstheme="minorHAnsi"/>
-          <w:sz w:val="20"/>
-          <w:szCs w:val="20"/>
-        </w:rPr>
-        <w:t xml:space="preserve">one-on-one </w:t>
-      </w:r>
-      <w:r>
-        <w:rPr>
-          <w:rFonts w:ascii="Charter" w:hAnsi="Charter" w:cstheme="minorHAnsi"/>
-          <w:sz w:val="20"/>
-          <w:szCs w:val="20"/>
-        </w:rPr>
-        <w:t xml:space="preserve">with </w:t>
-      </w:r>
-      <w:r>
-        <w:rPr>
-          <w:rFonts w:ascii="Charter" w:hAnsi="Charter" w:cstheme="minorHAnsi"/>
-          <w:sz w:val="20"/>
-          <w:szCs w:val="20"/>
-        </w:rPr>
-        <w:t xml:space="preserve">third-party </w:t>
-      </w:r>
-      <w:r>
-        <w:rPr>
-          <w:rFonts w:ascii="Charter" w:hAnsi="Charter" w:cstheme="minorHAnsi"/>
-          <w:sz w:val="20"/>
-          <w:szCs w:val="20"/>
-        </w:rPr>
-        <w:t>contractors</w:t>
-      </w:r>
-    </w:p>
-    <w:p>
-      <w:pPr>
-        <w:pStyle w:val="ListParagraph"/>
-        <w:numPr>
-          <w:ilvl w:val="0"/>
-          <w:numId w:val="1"/>
-        </w:numPr>
-        <w:tabs>
-          <w:tab w:val="left" w:pos="86"/>
-          <w:tab w:val="left" w:pos="270"/>
-        </w:tabs>
-        <w:spacing w:after="0"/>
-        <w:ind w:left="896"/>
-        <w:rPr>
-          <w:rFonts w:ascii="Charter" w:hAnsi="Charter" w:cstheme="minorHAnsi"/>
-          <w:sz w:val="20"/>
-          <w:szCs w:val="20"/>
-        </w:rPr>
-      </w:pPr>
-      <w:r>
-        <w:rPr>
-          <w:rFonts w:ascii="Charter" w:hAnsi="Charter" w:cstheme="minorHAnsi"/>
-          <w:sz w:val="20"/>
-          <w:szCs w:val="20"/>
-        </w:rPr>
-        <w:t>Launched “Let’s Go Design”</w:t>
-      </w:r>
-    </w:p>
-    <w:p>
-      <w:pPr>
-        <w:spacing w:after="0"/>
-        <w:rPr>
-          <w:rFonts w:ascii="Charter" w:hAnsi="Charter" w:cstheme="minorHAnsi"/>
-          <w:sz w:val="6"/>
-          <w:szCs w:val="20"/>
-        </w:rPr>
-      </w:pPr>
-    </w:p>
-    <w:p>
-      <w:pPr>
-        <w:pStyle w:val="Heading1"/>
-      </w:pPr>
-      <w:r>
-        <w:t>Project Experience</w:t>
-      </w:r>
-    </w:p>
-    <w:p>
-      <w:pPr>
-        <w:tabs>
-          <w:tab w:val="left" w:pos="86"/>
-          <w:tab w:val="right" w:pos="9360"/>
-        </w:tabs>
-        <w:spacing w:after="0"/>
-        <w:ind w:left="86"/>
-        <w:rPr>
-          <w:rFonts w:ascii="Charter" w:hAnsi="Charter" w:cstheme="minorHAnsi"/>
+        <w:rPr>
+          <w:rStyle w:val="Heading2Char"/>
+          <w:rFonts w:cstheme="minorHAnsi"/>
           <w:i/>
-          <w:sz w:val="20"/>
-          <w:szCs w:val="20"/>
-        </w:rPr>
-      </w:pPr>
-      <w:r>
-        <w:rPr>
-          <w:rStyle w:val="Heading2Char"/>
-          <w:sz w:val="24"/>
-          <w:szCs w:val="24"/>
-        </w:rPr>
-        <w:t xml:space="preserve">Autonomous </w:t>
-      </w:r>
-      <w:r>
-        <w:rPr>
-          <w:rStyle w:val="Heading2Char"/>
-          <w:sz w:val="24"/>
-          <w:szCs w:val="24"/>
-        </w:rPr>
-        <w:t xml:space="preserve">Ground Vehicle </w:t>
-      </w:r>
-      <w:r>
-        <w:rPr>
-          <w:rStyle w:val="Heading2Char"/>
-          <w:sz w:val="24"/>
-          <w:szCs w:val="24"/>
-        </w:rPr>
-        <w:t>(</w:t>
-      </w:r>
-      <w:r>
-        <w:rPr>
-          <w:rStyle w:val="Heading2Char"/>
-          <w:sz w:val="24"/>
-          <w:szCs w:val="24"/>
-        </w:rPr>
-        <w:t>MQP</w:t>
-      </w:r>
-      <w:r>
-        <w:rPr>
-          <w:rStyle w:val="Heading2Char"/>
-          <w:sz w:val="24"/>
-          <w:szCs w:val="24"/>
-        </w:rPr>
-        <w:t>)</w:t>
-      </w:r>
-      <w:r>
-        <w:rPr>
-          <w:rStyle w:val="Heading2Char"/>
-        </w:rPr>
-        <w:tab/>
-      </w:r>
-      <w:r>
-        <w:rPr>
-          <w:rStyle w:val="Emphasis"/>
-        </w:rPr>
-        <w:t xml:space="preserve">Sept 2014 </w:t>
-      </w:r>
-      <w:r>
-        <w:rPr>
-          <w:rStyle w:val="Emphasis"/>
-        </w:rPr>
-        <w:t xml:space="preserve">– </w:t>
-      </w:r>
-      <w:r>
-        <w:rPr>
-          <w:rStyle w:val="Emphasis"/>
-        </w:rPr>
-        <w:t>Apr 2015</w:t>
-      </w:r>
+          <w:sz w:val="22"/>
+          <w:szCs w:val="20"/>
+        </w:rPr>
+      </w:pPr>
+      <w:hyperlink r:id="rId11" w:history="1">
+        <w:r>
+          <w:rPr>
+            <w:rStyle w:val="Hyperlink"/>
+            <w:rFonts w:ascii="Charter" w:hAnsi="Charter"/>
+            <w:color w:val="auto"/>
+            <w:sz w:val="26"/>
+            <w:szCs w:val="24"/>
+            <w:u w:val="none"/>
+          </w:rPr>
+          <w:t xml:space="preserve">Autonomous </w:t>
+        </w:r>
+        <w:r>
+          <w:rPr>
+            <w:rStyle w:val="Hyperlink"/>
+            <w:rFonts w:ascii="Charter" w:hAnsi="Charter"/>
+            <w:color w:val="auto"/>
+            <w:sz w:val="26"/>
+            <w:szCs w:val="24"/>
+            <w:u w:val="none"/>
+          </w:rPr>
+          <w:t xml:space="preserve">Ground Vehicle </w:t>
+        </w:r>
+        <w:r>
+          <w:rPr>
+            <w:rStyle w:val="Hyperlink"/>
+            <w:rFonts w:ascii="Charter" w:hAnsi="Charter"/>
+            <w:color w:val="auto"/>
+            <w:sz w:val="26"/>
+            <w:szCs w:val="24"/>
+            <w:u w:val="none"/>
+          </w:rPr>
+          <w:t>(</w:t>
+        </w:r>
+        <w:r>
+          <w:rPr>
+            <w:rStyle w:val="Hyperlink"/>
+            <w:rFonts w:ascii="Charter" w:hAnsi="Charter"/>
+            <w:color w:val="auto"/>
+            <w:sz w:val="26"/>
+            <w:szCs w:val="24"/>
+            <w:u w:val="none"/>
+          </w:rPr>
+          <w:t>MQP</w:t>
+        </w:r>
+        <w:r>
+          <w:rPr>
+            <w:rStyle w:val="Hyperlink"/>
+            <w:rFonts w:ascii="Charter" w:hAnsi="Charter"/>
+            <w:color w:val="auto"/>
+            <w:sz w:val="26"/>
+            <w:szCs w:val="24"/>
+            <w:u w:val="none"/>
+          </w:rPr>
+          <w:t>)</w:t>
+        </w:r>
+        <w:r>
+          <w:rPr>
+            <w:rStyle w:val="Hyperlink"/>
+            <w:rFonts w:ascii="Charter" w:hAnsi="Charter"/>
+            <w:color w:val="auto"/>
+            <w:sz w:val="28"/>
+            <w:szCs w:val="26"/>
+            <w:u w:val="none"/>
+          </w:rPr>
+          <w:tab/>
+        </w:r>
+        <w:r>
+          <w:rPr>
+            <w:rStyle w:val="Hyperlink"/>
+            <w:rFonts w:ascii="Charter" w:hAnsi="Charter" w:cstheme="minorHAnsi"/>
+            <w:color w:val="auto"/>
+            <w:szCs w:val="20"/>
+            <w:u w:val="none"/>
+          </w:rPr>
+          <w:t>Sept 2014 – Apr 2015</w:t>
+        </w:r>
+      </w:hyperlink>
     </w:p>
     <w:p>
       <w:pPr>
@@ -1573,31 +1476,46 @@
         <w:spacing w:after="0"/>
         <w:ind w:left="896"/>
         <w:rPr>
-          <w:rFonts w:ascii="Charter" w:hAnsi="Charter" w:cstheme="minorHAnsi"/>
-          <w:sz w:val="20"/>
-          <w:szCs w:val="20"/>
-        </w:rPr>
-      </w:pPr>
-      <w:r>
-        <w:rPr>
-          <w:rFonts w:ascii="Charter" w:hAnsi="Charter" w:cstheme="minorHAnsi"/>
-          <w:sz w:val="20"/>
+          <w:rStyle w:val="Heading2Char"/>
+          <w:rFonts w:cstheme="minorHAnsi"/>
+          <w:sz w:val="22"/>
+          <w:szCs w:val="20"/>
+        </w:rPr>
+      </w:pPr>
+      <w:r>
+        <w:rPr>
+          <w:rStyle w:val="Heading2Char"/>
+          <w:rFonts w:cstheme="minorHAnsi"/>
+          <w:sz w:val="22"/>
           <w:szCs w:val="20"/>
         </w:rPr>
         <w:t xml:space="preserve">Automated </w:t>
       </w:r>
       <w:r>
         <w:rPr>
-          <w:rFonts w:ascii="Charter" w:hAnsi="Charter" w:cstheme="minorHAnsi"/>
-          <w:sz w:val="20"/>
-          <w:szCs w:val="20"/>
-        </w:rPr>
-        <w:t>a full-size electric golf cart</w:t>
-      </w:r>
-      <w:r>
-        <w:rPr>
-          <w:rFonts w:ascii="Charter" w:hAnsi="Charter" w:cstheme="minorHAnsi"/>
-          <w:sz w:val="20"/>
+          <w:rStyle w:val="Heading2Char"/>
+          <w:rFonts w:cstheme="minorHAnsi"/>
+          <w:sz w:val="22"/>
+          <w:szCs w:val="20"/>
+        </w:rPr>
+        <w:t>a full-siz</w:t>
+      </w:r>
+      <w:bookmarkStart w:id="0" w:name="_GoBack"/>
+      <w:bookmarkEnd w:id="0"/>
+      <w:r>
+        <w:rPr>
+          <w:rStyle w:val="Heading2Char"/>
+          <w:rFonts w:cstheme="minorHAnsi"/>
+          <w:sz w:val="22"/>
+          <w:szCs w:val="20"/>
+        </w:rPr>
+        <w:t>e electric golf cart</w:t>
+      </w:r>
+      <w:r>
+        <w:rPr>
+          <w:rStyle w:val="Heading2Char"/>
+          <w:rFonts w:cstheme="minorHAnsi"/>
+          <w:sz w:val="22"/>
           <w:szCs w:val="20"/>
         </w:rPr>
         <w:t xml:space="preserve"> to implement SLAM</w:t>
@@ -1619,14 +1537,14 @@
         <w:ind w:left="896"/>
         <w:rPr>
           <w:rFonts w:ascii="Charter" w:hAnsi="Charter" w:cstheme="minorHAnsi"/>
-          <w:sz w:val="20"/>
-          <w:szCs w:val="20"/>
-        </w:rPr>
-      </w:pPr>
-      <w:r>
-        <w:rPr>
-          <w:rFonts w:ascii="Charter" w:hAnsi="Charter" w:cstheme="minorHAnsi"/>
-          <w:sz w:val="20"/>
+          <w:szCs w:val="20"/>
+        </w:rPr>
+      </w:pPr>
+      <w:r>
+        <w:rPr>
+          <w:rStyle w:val="Heading2Char"/>
+          <w:rFonts w:cstheme="minorHAnsi"/>
+          <w:sz w:val="22"/>
           <w:szCs w:val="20"/>
         </w:rPr>
         <w:t>Performed installation, calibration, and troubleshooting of electromechanical components</w:t>
@@ -1635,8 +1553,14 @@
     <w:p>
       <w:pPr>
         <w:pStyle w:val="Heading1"/>
-      </w:pPr>
-      <w:r>
+        <w:rPr>
+          <w:sz w:val="22"/>
+        </w:rPr>
+      </w:pPr>
+      <w:r>
+        <w:rPr>
+          <w:sz w:val="22"/>
+        </w:rPr>
         <w:t>Skills</w:t>
       </w:r>
     </w:p>
@@ -1649,64 +1573,59 @@
         <w:spacing w:after="0"/>
         <w:rPr>
           <w:rFonts w:ascii="Charter" w:hAnsi="Charter" w:cstheme="minorHAnsi"/>
-          <w:sz w:val="20"/>
-          <w:szCs w:val="20"/>
-        </w:rPr>
-      </w:pPr>
-      <w:r>
-        <w:rPr>
-          <w:rFonts w:ascii="Charter" w:hAnsi="Charter" w:cstheme="minorHAnsi"/>
-          <w:sz w:val="20"/>
+          <w:szCs w:val="20"/>
+        </w:rPr>
+      </w:pPr>
+      <w:r>
+        <w:rPr>
+          <w:rFonts w:ascii="Source Sans Pro" w:hAnsi="Source Sans Pro" w:cstheme="minorHAnsi"/>
+          <w:szCs w:val="20"/>
+        </w:rPr>
+        <w:t>Applications</w:t>
+      </w:r>
+      <w:r>
+        <w:rPr>
+          <w:rFonts w:ascii="Source Sans Pro" w:hAnsi="Source Sans Pro" w:cstheme="minorHAnsi"/>
+          <w:szCs w:val="20"/>
+        </w:rPr>
+        <w:t>:</w:t>
+      </w:r>
+      <w:r>
+        <w:rPr>
+          <w:rFonts w:ascii="Charter" w:hAnsi="Charter" w:cstheme="minorHAnsi"/>
           <w:szCs w:val="20"/>
         </w:rPr>
         <w:tab/>
       </w:r>
-      <w:r>
-        <w:rPr>
-          <w:rFonts w:ascii="Source Sans Pro" w:hAnsi="Source Sans Pro" w:cstheme="minorHAnsi"/>
-          <w:sz w:val="20"/>
-          <w:szCs w:val="20"/>
-        </w:rPr>
-        <w:t>Applications</w:t>
-      </w:r>
-      <w:r>
-        <w:rPr>
-          <w:rFonts w:ascii="Charter" w:hAnsi="Charter" w:cstheme="minorHAnsi"/>
-          <w:sz w:val="20"/>
-          <w:szCs w:val="20"/>
-        </w:rPr>
-        <w:tab/>
-      </w:r>
-      <w:r>
-        <w:rPr>
-          <w:rFonts w:ascii="Charter" w:hAnsi="Charter" w:cstheme="minorHAnsi"/>
-          <w:sz w:val="20"/>
-          <w:szCs w:val="20"/>
-        </w:rPr>
-        <w:t>SolidWorks</w:t>
-      </w:r>
-      <w:r>
-        <w:rPr>
-          <w:rFonts w:ascii="Charter" w:hAnsi="Charter" w:cstheme="minorHAnsi"/>
-          <w:sz w:val="20"/>
+      <w:hyperlink r:id="rId12" w:history="1">
+        <w:r>
+          <w:rPr>
+            <w:rStyle w:val="Hyperlink"/>
+            <w:rFonts w:ascii="Charter" w:hAnsi="Charter" w:cstheme="minorHAnsi"/>
+            <w:color w:val="auto"/>
+            <w:szCs w:val="20"/>
+            <w:u w:val="none"/>
+          </w:rPr>
+          <w:t>SolidWorks</w:t>
+        </w:r>
+      </w:hyperlink>
+      <w:r>
+        <w:rPr>
+          <w:rFonts w:ascii="Charter" w:hAnsi="Charter" w:cstheme="minorHAnsi"/>
           <w:szCs w:val="20"/>
         </w:rPr>
         <w:t xml:space="preserve">   </w:t>
       </w:r>
-      <w:proofErr w:type="spellStart"/>
-      <w:r>
-        <w:rPr>
-          <w:rFonts w:ascii="Charter" w:hAnsi="Charter" w:cstheme="minorHAnsi"/>
-          <w:sz w:val="20"/>
+      <w:r>
+        <w:rPr>
+          <w:rFonts w:ascii="Charter" w:hAnsi="Charter" w:cstheme="minorHAnsi"/>
           <w:szCs w:val="20"/>
         </w:rPr>
         <w:t>Creo</w:t>
       </w:r>
-      <w:proofErr w:type="spellEnd"/>
-      <w:r>
-        <w:rPr>
-          <w:rFonts w:ascii="Charter" w:hAnsi="Charter" w:cstheme="minorHAnsi"/>
-          <w:sz w:val="20"/>
+      <w:r>
+        <w:rPr>
+          <w:rFonts w:ascii="Charter" w:hAnsi="Charter" w:cstheme="minorHAnsi"/>
           <w:szCs w:val="20"/>
         </w:rPr>
         <w:t xml:space="preserve">   LaTeX</w:t>
@@ -1714,7 +1633,6 @@
       <w:r>
         <w:rPr>
           <w:rFonts w:ascii="Charter" w:hAnsi="Charter" w:cstheme="minorHAnsi"/>
-          <w:sz w:val="20"/>
           <w:szCs w:val="20"/>
         </w:rPr>
         <w:t xml:space="preserve">   </w:t>
@@ -1722,7 +1640,6 @@
       <w:r>
         <w:rPr>
           <w:rFonts w:ascii="Charter" w:hAnsi="Charter" w:cstheme="minorHAnsi"/>
-          <w:sz w:val="20"/>
           <w:szCs w:val="20"/>
         </w:rPr>
         <w:t xml:space="preserve">MATLAB </w:t>
@@ -1730,7 +1647,6 @@
       <w:r>
         <w:rPr>
           <w:rFonts w:ascii="Charter" w:hAnsi="Charter" w:cstheme="minorHAnsi"/>
-          <w:sz w:val="20"/>
           <w:szCs w:val="20"/>
         </w:rPr>
         <w:t xml:space="preserve">  MS Office</w:t>
@@ -1738,7 +1654,6 @@
       <w:r>
         <w:rPr>
           <w:rFonts w:ascii="Charter" w:hAnsi="Charter" w:cstheme="minorHAnsi"/>
-          <w:sz w:val="20"/>
           <w:szCs w:val="20"/>
         </w:rPr>
         <w:t xml:space="preserve"> </w:t>
@@ -1746,7 +1661,6 @@
       <w:r>
         <w:rPr>
           <w:rFonts w:ascii="Charter" w:hAnsi="Charter" w:cstheme="minorHAnsi"/>
-          <w:sz w:val="20"/>
           <w:szCs w:val="20"/>
         </w:rPr>
         <w:t xml:space="preserve">  </w:t>
@@ -1754,7 +1668,6 @@
       <w:r>
         <w:rPr>
           <w:rFonts w:ascii="Charter" w:hAnsi="Charter" w:cstheme="minorHAnsi"/>
-          <w:sz w:val="20"/>
           <w:szCs w:val="20"/>
         </w:rPr>
         <w:t>Online tools</w:t>
@@ -1762,7 +1675,6 @@
       <w:r>
         <w:rPr>
           <w:rFonts w:ascii="Charter" w:hAnsi="Charter" w:cstheme="minorHAnsi"/>
-          <w:sz w:val="20"/>
           <w:szCs w:val="20"/>
         </w:rPr>
         <w:t xml:space="preserve"> </w:t>
@@ -1770,7 +1682,6 @@
       <w:r>
         <w:rPr>
           <w:rFonts w:ascii="Charter" w:hAnsi="Charter" w:cstheme="minorHAnsi"/>
-          <w:sz w:val="20"/>
           <w:szCs w:val="20"/>
         </w:rPr>
         <w:t xml:space="preserve">  Multimedia editing</w:t>
@@ -1787,37 +1698,34 @@
         <w:spacing w:after="0"/>
         <w:rPr>
           <w:rFonts w:ascii="Charter" w:hAnsi="Charter" w:cstheme="minorHAnsi"/>
-          <w:szCs w:val="20"/>
-        </w:rPr>
-      </w:pPr>
-      <w:r>
-        <w:rPr>
-          <w:rFonts w:ascii="Charter" w:hAnsi="Charter" w:cstheme="minorHAnsi"/>
-          <w:sz w:val="20"/>
+          <w:sz w:val="24"/>
+          <w:szCs w:val="20"/>
+        </w:rPr>
+      </w:pPr>
+      <w:r>
+        <w:rPr>
+          <w:rFonts w:ascii="Source Sans Pro" w:hAnsi="Source Sans Pro" w:cstheme="minorHAnsi"/>
+          <w:szCs w:val="20"/>
+        </w:rPr>
+        <w:t>Programming</w:t>
+      </w:r>
+      <w:r>
+        <w:rPr>
+          <w:rFonts w:ascii="Source Sans Pro" w:hAnsi="Source Sans Pro" w:cstheme="minorHAnsi"/>
+          <w:szCs w:val="20"/>
+        </w:rPr>
+        <w:t>:</w:t>
+      </w:r>
+      <w:r>
+        <w:rPr>
+          <w:rFonts w:ascii="Charter" w:hAnsi="Charter" w:cstheme="minorHAnsi"/>
           <w:szCs w:val="20"/>
         </w:rPr>
         <w:tab/>
       </w:r>
       <w:r>
         <w:rPr>
-          <w:rFonts w:ascii="Source Sans Pro" w:hAnsi="Source Sans Pro" w:cstheme="minorHAnsi"/>
-          <w:sz w:val="20"/>
-          <w:szCs w:val="20"/>
-        </w:rPr>
-        <w:t>Programming</w:t>
-      </w:r>
-      <w:r>
-        <w:rPr>
-          <w:rFonts w:ascii="Charter" w:hAnsi="Charter" w:cstheme="minorHAnsi"/>
-          <w:sz w:val="20"/>
-          <w:szCs w:val="20"/>
-        </w:rPr>
-        <w:tab/>
-      </w:r>
-      <w:r>
-        <w:rPr>
-          <w:rFonts w:ascii="Charter" w:hAnsi="Charter" w:cstheme="minorHAnsi"/>
-          <w:sz w:val="20"/>
+          <w:rFonts w:ascii="Charter" w:hAnsi="Charter" w:cstheme="minorHAnsi"/>
           <w:szCs w:val="20"/>
         </w:rPr>
         <w:t>C</w:t>
@@ -1825,7 +1733,6 @@
       <w:r>
         <w:rPr>
           <w:rFonts w:ascii="Charter" w:hAnsi="Charter" w:cstheme="minorHAnsi"/>
-          <w:sz w:val="20"/>
           <w:szCs w:val="20"/>
         </w:rPr>
         <w:t>/C++</w:t>
@@ -1833,7 +1740,6 @@
       <w:r>
         <w:rPr>
           <w:rFonts w:ascii="Charter" w:hAnsi="Charter" w:cstheme="minorHAnsi"/>
-          <w:sz w:val="20"/>
           <w:szCs w:val="20"/>
         </w:rPr>
         <w:t xml:space="preserve">   Java</w:t>
@@ -1841,23 +1747,6 @@
       <w:r>
         <w:rPr>
           <w:rFonts w:ascii="Charter" w:hAnsi="Charter" w:cstheme="minorHAnsi"/>
-          <w:sz w:val="20"/>
-          <w:szCs w:val="20"/>
-        </w:rPr>
-        <w:t xml:space="preserve">   Ard</w:t>
-      </w:r>
-      <w:r>
-        <w:rPr>
-          <w:rFonts w:ascii="Charter" w:hAnsi="Charter" w:cstheme="minorHAnsi"/>
-          <w:sz w:val="20"/>
-          <w:szCs w:val="20"/>
-        </w:rPr>
-        <w:t>uino</w:t>
-      </w:r>
-      <w:r>
-        <w:rPr>
-          <w:rFonts w:ascii="Charter" w:hAnsi="Charter" w:cstheme="minorHAnsi"/>
-          <w:sz w:val="20"/>
           <w:szCs w:val="20"/>
         </w:rPr>
         <w:t xml:space="preserve">   </w:t>
@@ -1865,34 +1754,23 @@
       <w:r>
         <w:rPr>
           <w:rFonts w:ascii="Charter" w:hAnsi="Charter" w:cstheme="minorHAnsi"/>
-          <w:sz w:val="20"/>
-          <w:szCs w:val="20"/>
-        </w:rPr>
-        <w:t xml:space="preserve">Python   </w:t>
-      </w:r>
-      <w:r>
-        <w:rPr>
-          <w:rFonts w:ascii="Charter" w:hAnsi="Charter" w:cstheme="minorHAnsi"/>
-          <w:sz w:val="20"/>
-          <w:szCs w:val="20"/>
-        </w:rPr>
-        <w:t xml:space="preserve">ROS   </w:t>
-      </w:r>
-      <w:r>
-        <w:rPr>
-          <w:rFonts w:ascii="Charter" w:hAnsi="Charter" w:cstheme="minorHAnsi"/>
-          <w:sz w:val="20"/>
-          <w:szCs w:val="20"/>
-        </w:rPr>
-        <w:t>HTML/CSS</w:t>
-      </w:r>
-      <w:r>
-        <w:rPr>
-          <w:rFonts w:ascii="Charter" w:hAnsi="Charter" w:cstheme="minorHAnsi"/>
-          <w:sz w:val="20"/>
-          <w:szCs w:val="20"/>
-        </w:rPr>
-        <w:t xml:space="preserve">   Embedded</w:t>
+          <w:szCs w:val="20"/>
+        </w:rPr>
+        <w:t>Python   HTML/CSS</w:t>
+      </w:r>
+      <w:r>
+        <w:rPr>
+          <w:rFonts w:ascii="Charter" w:hAnsi="Charter" w:cstheme="minorHAnsi"/>
+          <w:szCs w:val="20"/>
+        </w:rPr>
+        <w:t>/JS</w:t>
+      </w:r>
+      <w:r>
+        <w:rPr>
+          <w:rFonts w:ascii="Charter" w:hAnsi="Charter" w:cstheme="minorHAnsi"/>
+          <w:szCs w:val="20"/>
+        </w:rPr>
+        <w:t xml:space="preserve">   Android   Qt   OpenSceneGraph   ROS </w:t>
       </w:r>
     </w:p>
     <w:p>
@@ -1906,38 +1784,33 @@
         <w:spacing w:after="0"/>
         <w:rPr>
           <w:rFonts w:ascii="Charter" w:hAnsi="Charter" w:cstheme="minorHAnsi"/>
-          <w:sz w:val="20"/>
-          <w:szCs w:val="20"/>
-        </w:rPr>
-      </w:pPr>
-      <w:r>
-        <w:rPr>
-          <w:rFonts w:ascii="Charter" w:hAnsi="Charter" w:cstheme="minorHAnsi"/>
-          <w:sz w:val="20"/>
+          <w:szCs w:val="20"/>
+        </w:rPr>
+      </w:pPr>
+      <w:r>
+        <w:rPr>
+          <w:rFonts w:ascii="Source Sans Pro" w:hAnsi="Source Sans Pro" w:cstheme="minorHAnsi"/>
+          <w:szCs w:val="20"/>
+        </w:rPr>
+        <w:t>Machining</w:t>
+      </w:r>
+      <w:r>
+        <w:rPr>
+          <w:rFonts w:ascii="Source Sans Pro" w:hAnsi="Source Sans Pro" w:cstheme="minorHAnsi"/>
+          <w:szCs w:val="20"/>
+        </w:rPr>
+        <w:t>:</w:t>
+      </w:r>
+      <w:r>
+        <w:rPr>
+          <w:rFonts w:ascii="Charter" w:hAnsi="Charter" w:cstheme="minorHAnsi"/>
           <w:szCs w:val="20"/>
         </w:rPr>
         <w:tab/>
       </w:r>
       <w:r>
         <w:rPr>
-          <w:rFonts w:ascii="Source Sans Pro" w:hAnsi="Source Sans Pro" w:cstheme="minorHAnsi"/>
-          <w:sz w:val="20"/>
-          <w:szCs w:val="20"/>
-        </w:rPr>
-        <w:t>Machining</w:t>
-      </w:r>
-      <w:r>
-        <w:rPr>
-          <w:rFonts w:ascii="Charter" w:hAnsi="Charter" w:cstheme="minorHAnsi"/>
-          <w:sz w:val="20"/>
-          <w:szCs w:val="20"/>
-        </w:rPr>
-        <w:tab/>
-      </w:r>
-      <w:r>
-        <w:rPr>
-          <w:rFonts w:ascii="Charter" w:hAnsi="Charter" w:cstheme="minorHAnsi"/>
-          <w:sz w:val="20"/>
+          <w:rFonts w:ascii="Charter" w:hAnsi="Charter" w:cstheme="minorHAnsi"/>
           <w:szCs w:val="20"/>
         </w:rPr>
         <w:t xml:space="preserve">End mill   Lathe   </w:t>
@@ -1945,7 +1818,6 @@
       <w:r>
         <w:rPr>
           <w:rFonts w:ascii="Charter" w:hAnsi="Charter" w:cstheme="minorHAnsi"/>
-          <w:sz w:val="20"/>
           <w:szCs w:val="20"/>
         </w:rPr>
         <w:t xml:space="preserve">CNC   </w:t>
@@ -1953,7 +1825,6 @@
       <w:r>
         <w:rPr>
           <w:rFonts w:ascii="Charter" w:hAnsi="Charter" w:cstheme="minorHAnsi"/>
-          <w:sz w:val="20"/>
           <w:szCs w:val="20"/>
         </w:rPr>
         <w:t xml:space="preserve">Water jet   </w:t>
@@ -1961,7 +1832,6 @@
       <w:r>
         <w:rPr>
           <w:rFonts w:ascii="Charter" w:hAnsi="Charter" w:cstheme="minorHAnsi"/>
-          <w:sz w:val="20"/>
           <w:szCs w:val="20"/>
         </w:rPr>
         <w:t xml:space="preserve">Laser cutter </w:t>
@@ -1969,7 +1839,6 @@
       <w:r>
         <w:rPr>
           <w:rFonts w:ascii="Charter" w:hAnsi="Charter" w:cstheme="minorHAnsi"/>
-          <w:sz w:val="20"/>
           <w:szCs w:val="20"/>
         </w:rPr>
         <w:t xml:space="preserve">  </w:t>
@@ -1977,10 +1846,30 @@
       <w:r>
         <w:rPr>
           <w:rFonts w:ascii="Charter" w:hAnsi="Charter" w:cstheme="minorHAnsi"/>
-          <w:sz w:val="20"/>
           <w:szCs w:val="20"/>
         </w:rPr>
         <w:t>Soldering</w:t>
+      </w:r>
+      <w:r>
+        <w:rPr>
+          <w:rFonts w:ascii="Charter" w:hAnsi="Charter" w:cstheme="minorHAnsi"/>
+          <w:szCs w:val="20"/>
+        </w:rPr>
+        <w:t xml:space="preserve">   Fiberglas</w:t>
+      </w:r>
+      <w:r>
+        <w:rPr>
+          <w:rFonts w:ascii="Charter" w:hAnsi="Charter" w:cstheme="minorHAnsi"/>
+          <w:szCs w:val="20"/>
+        </w:rPr>
+        <w:t>s</w:t>
+      </w:r>
+      <w:r>
+        <w:rPr>
+          <w:rFonts w:ascii="Charter" w:hAnsi="Charter" w:cstheme="minorHAnsi"/>
+          <w:szCs w:val="20"/>
+        </w:rPr>
+        <w:t xml:space="preserve"> molding</w:t>
       </w:r>
     </w:p>
     <w:p>
@@ -1994,30 +1883,26 @@
         <w:spacing w:after="0"/>
         <w:rPr>
           <w:rFonts w:ascii="Charter" w:hAnsi="Charter" w:cstheme="minorHAnsi"/>
-          <w:sz w:val="20"/>
-          <w:szCs w:val="20"/>
-        </w:rPr>
-      </w:pPr>
-      <w:r>
-        <w:rPr>
-          <w:rFonts w:ascii="Charter" w:hAnsi="Charter" w:cstheme="minorHAnsi"/>
-          <w:sz w:val="20"/>
-          <w:szCs w:val="20"/>
-        </w:rPr>
-        <w:tab/>
-      </w:r>
+          <w:szCs w:val="20"/>
+        </w:rPr>
+      </w:pPr>
       <w:r>
         <w:rPr>
           <w:rFonts w:ascii="Source Sans Pro" w:hAnsi="Source Sans Pro" w:cstheme="minorHAnsi"/>
-          <w:sz w:val="20"/>
           <w:szCs w:val="20"/>
         </w:rPr>
         <w:t>Languages</w:t>
       </w:r>
       <w:r>
         <w:rPr>
-          <w:rFonts w:ascii="Charter" w:hAnsi="Charter" w:cstheme="minorHAnsi"/>
-          <w:sz w:val="20"/>
+          <w:rFonts w:ascii="Source Sans Pro" w:hAnsi="Source Sans Pro" w:cstheme="minorHAnsi"/>
+          <w:szCs w:val="20"/>
+        </w:rPr>
+        <w:t>:</w:t>
+      </w:r>
+      <w:r>
+        <w:rPr>
+          <w:rFonts w:ascii="Charter" w:hAnsi="Charter" w:cstheme="minorHAnsi"/>
           <w:szCs w:val="20"/>
         </w:rPr>
         <w:tab/>
@@ -2029,56 +1914,78 @@
         <w:spacing w:after="0"/>
         <w:rPr>
           <w:rFonts w:ascii="Charter" w:hAnsi="Charter" w:cstheme="minorHAnsi"/>
+          <w:sz w:val="6"/>
+          <w:szCs w:val="20"/>
+        </w:rPr>
+      </w:pPr>
+    </w:p>
+    <w:p>
+      <w:pPr>
+        <w:pStyle w:val="Heading1"/>
+        <w:rPr>
           <w:sz w:val="4"/>
-          <w:szCs w:val="20"/>
-        </w:rPr>
-      </w:pPr>
-    </w:p>
-    <w:p>
-      <w:pPr>
-        <w:pStyle w:val="Heading1"/>
-        <w:rPr>
-          <w:sz w:val="2"/>
-        </w:rPr>
-      </w:pPr>
-      <w:r>
+        </w:rPr>
+      </w:pPr>
+      <w:r>
+        <w:rPr>
+          <w:sz w:val="22"/>
+        </w:rPr>
         <w:t>Honors</w:t>
       </w:r>
       <w:r>
+        <w:rPr>
+          <w:sz w:val="22"/>
+        </w:rPr>
         <w:br/>
       </w:r>
     </w:p>
     <w:p>
       <w:pPr>
         <w:tabs>
-          <w:tab w:val="right" w:pos="86"/>
-          <w:tab w:val="right" w:pos="9360"/>
+          <w:tab w:val="right" w:pos="180"/>
+          <w:tab w:val="right" w:pos="10080"/>
         </w:tabs>
         <w:spacing w:after="0"/>
-        <w:ind w:left="86"/>
         <w:rPr>
           <w:rFonts w:ascii="Charter" w:eastAsiaTheme="minorEastAsia" w:hAnsi="Charter" w:cstheme="minorHAnsi"/>
-          <w:b/>
           <w:kern w:val="0"/>
-          <w:sz w:val="20"/>
           <w:szCs w:val="20"/>
           <w14:ligatures w14:val="none"/>
         </w:rPr>
       </w:pPr>
-      <w:r>
-        <w:rPr>
-          <w:rStyle w:val="SubtitleChar"/>
-          <w:b/>
-          <w:i w:val="0"/>
-          <w:color w:val="auto"/>
-        </w:rPr>
-        <w:t>Rho Beta Epsilon, Honors Society</w:t>
-      </w:r>
       <w:r>
         <w:rPr>
           <w:rStyle w:val="SubtitleChar"/>
           <w:i w:val="0"/>
           <w:color w:val="auto"/>
+          <w:sz w:val="22"/>
+        </w:rPr>
+        <w:t xml:space="preserve">Rho Beta Epsilon, </w:t>
+      </w:r>
+      <w:r>
+        <w:rPr>
+          <w:rStyle w:val="SubtitleChar"/>
+          <w:i w:val="0"/>
+          <w:color w:val="auto"/>
+          <w:sz w:val="22"/>
+        </w:rPr>
+        <w:t xml:space="preserve">WPI Robotics </w:t>
+      </w:r>
+      <w:r>
+        <w:rPr>
+          <w:rStyle w:val="SubtitleChar"/>
+          <w:i w:val="0"/>
+          <w:color w:val="auto"/>
+          <w:sz w:val="22"/>
+        </w:rPr>
+        <w:t>Honors Society</w:t>
+      </w:r>
+      <w:r>
+        <w:rPr>
+          <w:rStyle w:val="SubtitleChar"/>
+          <w:i w:val="0"/>
+          <w:color w:val="auto"/>
+          <w:sz w:val="22"/>
         </w:rPr>
         <w:tab/>
       </w:r>
@@ -2086,29 +1993,42 @@
         <w:rPr>
           <w:rStyle w:val="SubtitleChar"/>
           <w:color w:val="auto"/>
+          <w:sz w:val="22"/>
         </w:rPr>
         <w:t>2014</w:t>
       </w:r>
+      <w:r>
+        <w:rPr>
+          <w:rStyle w:val="SubtitleChar"/>
+          <w:color w:val="auto"/>
+          <w:sz w:val="22"/>
+        </w:rPr>
+        <w:t xml:space="preserve"> </w:t>
+      </w:r>
+      <w:r>
+        <w:rPr>
+          <w:rStyle w:val="Emphasis"/>
+        </w:rPr>
+        <w:t>– 2015</w:t>
+      </w:r>
     </w:p>
     <w:p>
       <w:pPr>
         <w:tabs>
-          <w:tab w:val="right" w:pos="86"/>
-          <w:tab w:val="right" w:pos="9360"/>
+          <w:tab w:val="right" w:pos="180"/>
+          <w:tab w:val="right" w:pos="10080"/>
         </w:tabs>
         <w:spacing w:after="0"/>
-        <w:ind w:left="86"/>
         <w:rPr>
           <w:rStyle w:val="SubtitleChar"/>
           <w:color w:val="auto"/>
+          <w:sz w:val="22"/>
         </w:rPr>
       </w:pPr>
       <w:r>
         <w:rPr>
           <w:rFonts w:ascii="Charter" w:eastAsiaTheme="minorEastAsia" w:hAnsi="Charter" w:cstheme="minorHAnsi"/>
-          <w:b/>
           <w:kern w:val="0"/>
-          <w:sz w:val="20"/>
           <w:szCs w:val="20"/>
           <w14:ligatures w14:val="none"/>
         </w:rPr>
@@ -2117,9 +2037,7 @@
       <w:r>
         <w:rPr>
           <w:rFonts w:ascii="Charter" w:eastAsiaTheme="minorEastAsia" w:hAnsi="Charter" w:cstheme="minorHAnsi"/>
-          <w:b/>
           <w:kern w:val="0"/>
-          <w:sz w:val="20"/>
           <w:szCs w:val="20"/>
           <w14:ligatures w14:val="none"/>
         </w:rPr>
@@ -2129,19 +2047,36 @@
         <w:rPr>
           <w:rStyle w:val="SubtitleChar"/>
           <w:color w:val="auto"/>
-        </w:rPr>
-        <w:t>August 2010</w:t>
+          <w:sz w:val="22"/>
+        </w:rPr>
+        <w:t>Aug</w:t>
+      </w:r>
+      <w:r>
+        <w:rPr>
+          <w:rStyle w:val="SubtitleChar"/>
+          <w:color w:val="auto"/>
+          <w:sz w:val="22"/>
+        </w:rPr>
+        <w:t xml:space="preserve"> 2010</w:t>
+      </w:r>
+      <w:r>
+        <w:rPr>
+          <w:rStyle w:val="SubtitleChar"/>
+          <w:color w:val="auto"/>
+          <w:sz w:val="22"/>
+        </w:rPr>
+        <w:t xml:space="preserve"> </w:t>
+      </w:r>
+      <w:r>
+        <w:rPr>
+          <w:rStyle w:val="Emphasis"/>
+        </w:rPr>
+        <w:t>– Present</w:t>
       </w:r>
     </w:p>
     <w:sectPr>
-      <w:headerReference w:type="even" r:id="rId10"/>
-      <w:headerReference w:type="default" r:id="rId11"/>
-      <w:footerReference w:type="even" r:id="rId12"/>
-      <w:footerReference w:type="default" r:id="rId13"/>
-      <w:headerReference w:type="first" r:id="rId14"/>
-      <w:footerReference w:type="first" r:id="rId15"/>
       <w:pgSz w:w="12240" w:h="15840"/>
-      <w:pgMar w:top="1440" w:right="1440" w:bottom="1440" w:left="1440" w:header="720" w:footer="720" w:gutter="0"/>
+      <w:pgMar w:top="1080" w:right="1080" w:bottom="1080" w:left="1080" w:header="720" w:footer="720" w:gutter="0"/>
       <w:cols w:space="720"/>
       <w:docGrid w:linePitch="360"/>
     </w:sectPr>
@@ -2150,7 +2085,7 @@
 </file>
 
 <file path=word/endnotes.xml><?xml version="1.0" encoding="utf-8"?>
-<w:endnotes xmlns:wpc="http://schemas.microsoft.com/office/word/2010/wordprocessingCanvas" xmlns:mc="http://schemas.openxmlformats.org/markup-compatibility/2006" xmlns:o="urn:schemas-microsoft-com:office:office" xmlns:r="http://schemas.openxmlformats.org/officeDocument/2006/relationships" xmlns:m="http://schemas.openxmlformats.org/officeDocument/2006/math" xmlns:v="urn:schemas-microsoft-com:vml" xmlns:wp14="http://schemas.microsoft.com/office/word/2010/wordprocessingDrawing" xmlns:wp="http://schemas.openxmlformats.org/drawingml/2006/wordprocessingDrawing" xmlns:w10="urn:schemas-microsoft-com:office:word" xmlns:w="http://schemas.openxmlformats.org/wordprocessingml/2006/main" xmlns:w14="http://schemas.microsoft.com/office/word/2010/wordml" xmlns:w15="http://schemas.microsoft.com/office/word/2012/wordml" xmlns:wpg="http://schemas.microsoft.com/office/word/2010/wordprocessingGroup" xmlns:wpi="http://schemas.microsoft.com/office/word/2010/wordprocessingInk" xmlns:wne="http://schemas.microsoft.com/office/word/2006/wordml" xmlns:wps="http://schemas.microsoft.com/office/word/2010/wordprocessingShape" mc:Ignorable="w14 w15 wp14">
+<w:endnotes xmlns:wpc="http://schemas.microsoft.com/office/word/2010/wordprocessingCanvas" xmlns:cx="http://schemas.microsoft.com/office/drawing/2014/chartex" xmlns:cx1="http://schemas.microsoft.com/office/drawing/2015/9/8/chartex" xmlns:cx2="http://schemas.microsoft.com/office/drawing/2015/10/21/chartex" xmlns:mc="http://schemas.openxmlformats.org/markup-compatibility/2006" xmlns:o="urn:schemas-microsoft-com:office:office" xmlns:r="http://schemas.openxmlformats.org/officeDocument/2006/relationships" xmlns:m="http://schemas.openxmlformats.org/officeDocument/2006/math" xmlns:v="urn:schemas-microsoft-com:vml" xmlns:wp14="http://schemas.microsoft.com/office/word/2010/wordprocessingDrawing" xmlns:wp="http://schemas.openxmlformats.org/drawingml/2006/wordprocessingDrawing" xmlns:w10="urn:schemas-microsoft-com:office:word" xmlns:w="http://schemas.openxmlformats.org/wordprocessingml/2006/main" xmlns:w14="http://schemas.microsoft.com/office/word/2010/wordml" xmlns:w15="http://schemas.microsoft.com/office/word/2012/wordml" xmlns:w16se="http://schemas.microsoft.com/office/word/2015/wordml/symex" xmlns:wpg="http://schemas.microsoft.com/office/word/2010/wordprocessingGroup" xmlns:wpi="http://schemas.microsoft.com/office/word/2010/wordprocessingInk" xmlns:wne="http://schemas.microsoft.com/office/word/2006/wordml" xmlns:wps="http://schemas.microsoft.com/office/word/2010/wordprocessingShape" mc:Ignorable="w14 w15 w16se wp14">
   <w:endnote w:type="separator" w:id="-1">
     <w:p>
       <w:pPr>
@@ -2174,38 +2109,8 @@
 </w:endnotes>
 </file>
 
-<file path=word/footer1.xml><?xml version="1.0" encoding="utf-8"?>
-<w:ftr xmlns:wpc="http://schemas.microsoft.com/office/word/2010/wordprocessingCanvas" xmlns:mc="http://schemas.openxmlformats.org/markup-compatibility/2006" xmlns:o="urn:schemas-microsoft-com:office:office" xmlns:r="http://schemas.openxmlformats.org/officeDocument/2006/relationships" xmlns:m="http://schemas.openxmlformats.org/officeDocument/2006/math" xmlns:v="urn:schemas-microsoft-com:vml" xmlns:wp14="http://schemas.microsoft.com/office/word/2010/wordprocessingDrawing" xmlns:wp="http://schemas.openxmlformats.org/drawingml/2006/wordprocessingDrawing" xmlns:w10="urn:schemas-microsoft-com:office:word" xmlns:w="http://schemas.openxmlformats.org/wordprocessingml/2006/main" xmlns:w14="http://schemas.microsoft.com/office/word/2010/wordml" xmlns:w15="http://schemas.microsoft.com/office/word/2012/wordml" xmlns:wpg="http://schemas.microsoft.com/office/word/2010/wordprocessingGroup" xmlns:wpi="http://schemas.microsoft.com/office/word/2010/wordprocessingInk" xmlns:wne="http://schemas.microsoft.com/office/word/2006/wordml" xmlns:wps="http://schemas.microsoft.com/office/word/2010/wordprocessingShape" mc:Ignorable="w14 w15 wp14">
-  <w:p>
-    <w:pPr>
-      <w:pStyle w:val="Footer"/>
-    </w:pPr>
-  </w:p>
-</w:ftr>
-</file>
-
-<file path=word/footer2.xml><?xml version="1.0" encoding="utf-8"?>
-<w:ftr xmlns:wpc="http://schemas.microsoft.com/office/word/2010/wordprocessingCanvas" xmlns:mc="http://schemas.openxmlformats.org/markup-compatibility/2006" xmlns:o="urn:schemas-microsoft-com:office:office" xmlns:r="http://schemas.openxmlformats.org/officeDocument/2006/relationships" xmlns:m="http://schemas.openxmlformats.org/officeDocument/2006/math" xmlns:v="urn:schemas-microsoft-com:vml" xmlns:wp14="http://schemas.microsoft.com/office/word/2010/wordprocessingDrawing" xmlns:wp="http://schemas.openxmlformats.org/drawingml/2006/wordprocessingDrawing" xmlns:w10="urn:schemas-microsoft-com:office:word" xmlns:w="http://schemas.openxmlformats.org/wordprocessingml/2006/main" xmlns:w14="http://schemas.microsoft.com/office/word/2010/wordml" xmlns:w15="http://schemas.microsoft.com/office/word/2012/wordml" xmlns:wpg="http://schemas.microsoft.com/office/word/2010/wordprocessingGroup" xmlns:wpi="http://schemas.microsoft.com/office/word/2010/wordprocessingInk" xmlns:wne="http://schemas.microsoft.com/office/word/2006/wordml" xmlns:wps="http://schemas.microsoft.com/office/word/2010/wordprocessingShape" mc:Ignorable="w14 w15 wp14">
-  <w:p>
-    <w:pPr>
-      <w:pStyle w:val="Footer"/>
-    </w:pPr>
-  </w:p>
-</w:ftr>
-</file>
-
-<file path=word/footer3.xml><?xml version="1.0" encoding="utf-8"?>
-<w:ftr xmlns:wpc="http://schemas.microsoft.com/office/word/2010/wordprocessingCanvas" xmlns:mc="http://schemas.openxmlformats.org/markup-compatibility/2006" xmlns:o="urn:schemas-microsoft-com:office:office" xmlns:r="http://schemas.openxmlformats.org/officeDocument/2006/relationships" xmlns:m="http://schemas.openxmlformats.org/officeDocument/2006/math" xmlns:v="urn:schemas-microsoft-com:vml" xmlns:wp14="http://schemas.microsoft.com/office/word/2010/wordprocessingDrawing" xmlns:wp="http://schemas.openxmlformats.org/drawingml/2006/wordprocessingDrawing" xmlns:w10="urn:schemas-microsoft-com:office:word" xmlns:w="http://schemas.openxmlformats.org/wordprocessingml/2006/main" xmlns:w14="http://schemas.microsoft.com/office/word/2010/wordml" xmlns:w15="http://schemas.microsoft.com/office/word/2012/wordml" xmlns:wpg="http://schemas.microsoft.com/office/word/2010/wordprocessingGroup" xmlns:wpi="http://schemas.microsoft.com/office/word/2010/wordprocessingInk" xmlns:wne="http://schemas.microsoft.com/office/word/2006/wordml" xmlns:wps="http://schemas.microsoft.com/office/word/2010/wordprocessingShape" mc:Ignorable="w14 w15 wp14">
-  <w:p>
-    <w:pPr>
-      <w:pStyle w:val="Footer"/>
-    </w:pPr>
-  </w:p>
-</w:ftr>
-</file>
-
 <file path=word/footnotes.xml><?xml version="1.0" encoding="utf-8"?>
-<w:footnotes xmlns:wpc="http://schemas.microsoft.com/office/word/2010/wordprocessingCanvas" xmlns:mc="http://schemas.openxmlformats.org/markup-compatibility/2006" xmlns:o="urn:schemas-microsoft-com:office:office" xmlns:r="http://schemas.openxmlformats.org/officeDocument/2006/relationships" xmlns:m="http://schemas.openxmlformats.org/officeDocument/2006/math" xmlns:v="urn:schemas-microsoft-com:vml" xmlns:wp14="http://schemas.microsoft.com/office/word/2010/wordprocessingDrawing" xmlns:wp="http://schemas.openxmlformats.org/drawingml/2006/wordprocessingDrawing" xmlns:w10="urn:schemas-microsoft-com:office:word" xmlns:w="http://schemas.openxmlformats.org/wordprocessingml/2006/main" xmlns:w14="http://schemas.microsoft.com/office/word/2010/wordml" xmlns:w15="http://schemas.microsoft.com/office/word/2012/wordml" xmlns:wpg="http://schemas.microsoft.com/office/word/2010/wordprocessingGroup" xmlns:wpi="http://schemas.microsoft.com/office/word/2010/wordprocessingInk" xmlns:wne="http://schemas.microsoft.com/office/word/2006/wordml" xmlns:wps="http://schemas.microsoft.com/office/word/2010/wordprocessingShape" mc:Ignorable="w14 w15 wp14">
+<w:footnotes xmlns:wpc="http://schemas.microsoft.com/office/word/2010/wordprocessingCanvas" xmlns:cx="http://schemas.microsoft.com/office/drawing/2014/chartex" xmlns:cx1="http://schemas.microsoft.com/office/drawing/2015/9/8/chartex" xmlns:cx2="http://schemas.microsoft.com/office/drawing/2015/10/21/chartex" xmlns:mc="http://schemas.openxmlformats.org/markup-compatibility/2006" xmlns:o="urn:schemas-microsoft-com:office:office" xmlns:r="http://schemas.openxmlformats.org/officeDocument/2006/relationships" xmlns:m="http://schemas.openxmlformats.org/officeDocument/2006/math" xmlns:v="urn:schemas-microsoft-com:vml" xmlns:wp14="http://schemas.microsoft.com/office/word/2010/wordprocessingDrawing" xmlns:wp="http://schemas.openxmlformats.org/drawingml/2006/wordprocessingDrawing" xmlns:w10="urn:schemas-microsoft-com:office:word" xmlns:w="http://schemas.openxmlformats.org/wordprocessingml/2006/main" xmlns:w14="http://schemas.microsoft.com/office/word/2010/wordml" xmlns:w15="http://schemas.microsoft.com/office/word/2012/wordml" xmlns:w16se="http://schemas.microsoft.com/office/word/2015/wordml/symex" xmlns:wpg="http://schemas.microsoft.com/office/word/2010/wordprocessingGroup" xmlns:wpi="http://schemas.microsoft.com/office/word/2010/wordprocessingInk" xmlns:wne="http://schemas.microsoft.com/office/word/2006/wordml" xmlns:wps="http://schemas.microsoft.com/office/word/2010/wordprocessingShape" mc:Ignorable="w14 w15 w16se wp14">
   <w:footnote w:type="separator" w:id="-1">
     <w:p>
       <w:pPr>
@@ -2229,38 +2134,8 @@
 </w:footnotes>
 </file>
 
-<file path=word/header1.xml><?xml version="1.0" encoding="utf-8"?>
-<w:hdr xmlns:wpc="http://schemas.microsoft.com/office/word/2010/wordprocessingCanvas" xmlns:mc="http://schemas.openxmlformats.org/markup-compatibility/2006" xmlns:o="urn:schemas-microsoft-com:office:office" xmlns:r="http://schemas.openxmlformats.org/officeDocument/2006/relationships" xmlns:m="http://schemas.openxmlformats.org/officeDocument/2006/math" xmlns:v="urn:schemas-microsoft-com:vml" xmlns:wp14="http://schemas.microsoft.com/office/word/2010/wordprocessingDrawing" xmlns:wp="http://schemas.openxmlformats.org/drawingml/2006/wordprocessingDrawing" xmlns:w10="urn:schemas-microsoft-com:office:word" xmlns:w="http://schemas.openxmlformats.org/wordprocessingml/2006/main" xmlns:w14="http://schemas.microsoft.com/office/word/2010/wordml" xmlns:w15="http://schemas.microsoft.com/office/word/2012/wordml" xmlns:wpg="http://schemas.microsoft.com/office/word/2010/wordprocessingGroup" xmlns:wpi="http://schemas.microsoft.com/office/word/2010/wordprocessingInk" xmlns:wne="http://schemas.microsoft.com/office/word/2006/wordml" xmlns:wps="http://schemas.microsoft.com/office/word/2010/wordprocessingShape" mc:Ignorable="w14 w15 wp14">
-  <w:p>
-    <w:pPr>
-      <w:pStyle w:val="Header"/>
-    </w:pPr>
-  </w:p>
-</w:hdr>
-</file>
-
-<file path=word/header2.xml><?xml version="1.0" encoding="utf-8"?>
-<w:hdr xmlns:wpc="http://schemas.microsoft.com/office/word/2010/wordprocessingCanvas" xmlns:mc="http://schemas.openxmlformats.org/markup-compatibility/2006" xmlns:o="urn:schemas-microsoft-com:office:office" xmlns:r="http://schemas.openxmlformats.org/officeDocument/2006/relationships" xmlns:m="http://schemas.openxmlformats.org/officeDocument/2006/math" xmlns:v="urn:schemas-microsoft-com:vml" xmlns:wp14="http://schemas.microsoft.com/office/word/2010/wordprocessingDrawing" xmlns:wp="http://schemas.openxmlformats.org/drawingml/2006/wordprocessingDrawing" xmlns:w10="urn:schemas-microsoft-com:office:word" xmlns:w="http://schemas.openxmlformats.org/wordprocessingml/2006/main" xmlns:w14="http://schemas.microsoft.com/office/word/2010/wordml" xmlns:w15="http://schemas.microsoft.com/office/word/2012/wordml" xmlns:wpg="http://schemas.microsoft.com/office/word/2010/wordprocessingGroup" xmlns:wpi="http://schemas.microsoft.com/office/word/2010/wordprocessingInk" xmlns:wne="http://schemas.microsoft.com/office/word/2006/wordml" xmlns:wps="http://schemas.microsoft.com/office/word/2010/wordprocessingShape" mc:Ignorable="w14 w15 wp14">
-  <w:p>
-    <w:pPr>
-      <w:pStyle w:val="Header"/>
-    </w:pPr>
-  </w:p>
-</w:hdr>
-</file>
-
-<file path=word/header3.xml><?xml version="1.0" encoding="utf-8"?>
-<w:hdr xmlns:wpc="http://schemas.microsoft.com/office/word/2010/wordprocessingCanvas" xmlns:mc="http://schemas.openxmlformats.org/markup-compatibility/2006" xmlns:o="urn:schemas-microsoft-com:office:office" xmlns:r="http://schemas.openxmlformats.org/officeDocument/2006/relationships" xmlns:m="http://schemas.openxmlformats.org/officeDocument/2006/math" xmlns:v="urn:schemas-microsoft-com:vml" xmlns:wp14="http://schemas.microsoft.com/office/word/2010/wordprocessingDrawing" xmlns:wp="http://schemas.openxmlformats.org/drawingml/2006/wordprocessingDrawing" xmlns:w10="urn:schemas-microsoft-com:office:word" xmlns:w="http://schemas.openxmlformats.org/wordprocessingml/2006/main" xmlns:w14="http://schemas.microsoft.com/office/word/2010/wordml" xmlns:w15="http://schemas.microsoft.com/office/word/2012/wordml" xmlns:wpg="http://schemas.microsoft.com/office/word/2010/wordprocessingGroup" xmlns:wpi="http://schemas.microsoft.com/office/word/2010/wordprocessingInk" xmlns:wne="http://schemas.microsoft.com/office/word/2006/wordml" xmlns:wps="http://schemas.microsoft.com/office/word/2010/wordprocessingShape" mc:Ignorable="w14 w15 wp14">
-  <w:p>
-    <w:pPr>
-      <w:pStyle w:val="Header"/>
-    </w:pPr>
-  </w:p>
-</w:hdr>
-</file>
-
 <file path=word/numbering.xml><?xml version="1.0" encoding="utf-8"?>
-<w:numbering xmlns:wpc="http://schemas.microsoft.com/office/word/2010/wordprocessingCanvas" xmlns:mc="http://schemas.openxmlformats.org/markup-compatibility/2006" xmlns:o="urn:schemas-microsoft-com:office:office" xmlns:r="http://schemas.openxmlformats.org/officeDocument/2006/relationships" xmlns:m="http://schemas.openxmlformats.org/officeDocument/2006/math" xmlns:v="urn:schemas-microsoft-com:vml" xmlns:wp14="http://schemas.microsoft.com/office/word/2010/wordprocessingDrawing" xmlns:wp="http://schemas.openxmlformats.org/drawingml/2006/wordprocessingDrawing" xmlns:w10="urn:schemas-microsoft-com:office:word" xmlns:w="http://schemas.openxmlformats.org/wordprocessingml/2006/main" xmlns:w14="http://schemas.microsoft.com/office/word/2010/wordml" xmlns:w15="http://schemas.microsoft.com/office/word/2012/wordml" xmlns:wpg="http://schemas.microsoft.com/office/word/2010/wordprocessingGroup" xmlns:wpi="http://schemas.microsoft.com/office/word/2010/wordprocessingInk" xmlns:wne="http://schemas.microsoft.com/office/word/2006/wordml" xmlns:wps="http://schemas.microsoft.com/office/word/2010/wordprocessingShape" mc:Ignorable="w14 w15 wp14">
+<w:numbering xmlns:wpc="http://schemas.microsoft.com/office/word/2010/wordprocessingCanvas" xmlns:cx="http://schemas.microsoft.com/office/drawing/2014/chartex" xmlns:cx1="http://schemas.microsoft.com/office/drawing/2015/9/8/chartex" xmlns:cx2="http://schemas.microsoft.com/office/drawing/2015/10/21/chartex" xmlns:mc="http://schemas.openxmlformats.org/markup-compatibility/2006" xmlns:o="urn:schemas-microsoft-com:office:office" xmlns:r="http://schemas.openxmlformats.org/officeDocument/2006/relationships" xmlns:m="http://schemas.openxmlformats.org/officeDocument/2006/math" xmlns:v="urn:schemas-microsoft-com:vml" xmlns:wp14="http://schemas.microsoft.com/office/word/2010/wordprocessingDrawing" xmlns:wp="http://schemas.openxmlformats.org/drawingml/2006/wordprocessingDrawing" xmlns:w10="urn:schemas-microsoft-com:office:word" xmlns:w="http://schemas.openxmlformats.org/wordprocessingml/2006/main" xmlns:w14="http://schemas.microsoft.com/office/word/2010/wordml" xmlns:w15="http://schemas.microsoft.com/office/word/2012/wordml" xmlns:w16se="http://schemas.microsoft.com/office/word/2015/wordml/symex" xmlns:wpg="http://schemas.microsoft.com/office/word/2010/wordprocessingGroup" xmlns:wpi="http://schemas.microsoft.com/office/word/2010/wordprocessingInk" xmlns:wne="http://schemas.microsoft.com/office/word/2006/wordml" xmlns:wps="http://schemas.microsoft.com/office/word/2010/wordprocessingShape" mc:Ignorable="w14 w15 w16se wp14">
   <w:abstractNum w:abstractNumId="0" w15:restartNumberingAfterBreak="0">
     <w:nsid w:val="094F484A"/>
     <w:multiLevelType w:val="hybridMultilevel"/>
@@ -2613,7 +2488,7 @@
 </file>
 
 <file path=word/styles.xml><?xml version="1.0" encoding="utf-8"?>
-<w:styles xmlns:mc="http://schemas.openxmlformats.org/markup-compatibility/2006" xmlns:r="http://schemas.openxmlformats.org/officeDocument/2006/relationships" xmlns:w="http://schemas.openxmlformats.org/wordprocessingml/2006/main" xmlns:w14="http://schemas.microsoft.com/office/word/2010/wordml" xmlns:w15="http://schemas.microsoft.com/office/word/2012/wordml" mc:Ignorable="w14 w15">
+<w:styles xmlns:mc="http://schemas.openxmlformats.org/markup-compatibility/2006" xmlns:r="http://schemas.openxmlformats.org/officeDocument/2006/relationships" xmlns:w="http://schemas.openxmlformats.org/wordprocessingml/2006/main" xmlns:w14="http://schemas.microsoft.com/office/word/2010/wordml" xmlns:w15="http://schemas.microsoft.com/office/word/2012/wordml" xmlns:w16se="http://schemas.microsoft.com/office/word/2015/wordml/symex" mc:Ignorable="w14 w15 w16se">
   <w:docDefaults>
     <w:rPrDefault>
       <w:rPr>
@@ -2631,7 +2506,7 @@
       </w:pPr>
     </w:pPrDefault>
   </w:docDefaults>
-  <w:latentStyles w:defLockedState="0" w:defUIPriority="99" w:defSemiHidden="0" w:defUnhideWhenUsed="0" w:defQFormat="0" w:count="371">
+  <w:latentStyles w:defLockedState="0" w:defUIPriority="99" w:defSemiHidden="0" w:defUnhideWhenUsed="0" w:defQFormat="0" w:count="372">
     <w:lsdException w:name="Normal" w:uiPriority="0" w:qFormat="1"/>
     <w:lsdException w:name="heading 1" w:uiPriority="9" w:qFormat="1"/>
     <w:lsdException w:name="heading 2" w:semiHidden="1" w:uiPriority="9" w:unhideWhenUsed="1" w:qFormat="1"/>
@@ -3003,6 +2878,7 @@
     <w:lsdException w:name="List Table 5 Dark Accent 6" w:uiPriority="50"/>
     <w:lsdException w:name="List Table 6 Colorful Accent 6" w:uiPriority="51"/>
     <w:lsdException w:name="List Table 7 Colorful Accent 6" w:uiPriority="52"/>
+    <w:lsdException w:name="Mention" w:semiHidden="1" w:unhideWhenUsed="1"/>
   </w:latentStyles>
   <w:style w:type="paragraph" w:default="1" w:styleId="Normal">
     <w:name w:val="Normal"/>
@@ -3224,11 +3100,10 @@
     <w:name w:val="Emphasis"/>
     <w:uiPriority w:val="20"/>
     <w:qFormat/>
-    <w:rsid w:val="005936D2"/>
+    <w:rsid w:val="008B1CD7"/>
     <w:rPr>
       <w:rFonts w:ascii="Charter" w:hAnsi="Charter" w:cstheme="minorHAnsi"/>
       <w:i/>
-      <w:sz w:val="20"/>
       <w:szCs w:val="20"/>
     </w:rPr>
   </w:style>
@@ -3331,7 +3206,7 @@
     <w:link w:val="HeaderChar"/>
     <w:uiPriority w:val="99"/>
     <w:unhideWhenUsed/>
-    <w:rsid w:val="00585BC9"/>
+    <w:rsid w:val="006C3199"/>
     <w:pPr>
       <w:tabs>
         <w:tab w:val="center" w:pos="4680"/>
@@ -3345,7 +3220,7 @@
     <w:basedOn w:val="DefaultParagraphFont"/>
     <w:link w:val="Header"/>
     <w:uiPriority w:val="99"/>
-    <w:rsid w:val="00585BC9"/>
+    <w:rsid w:val="006C3199"/>
   </w:style>
   <w:style w:type="paragraph" w:styleId="Footer">
     <w:name w:val="footer"/>
@@ -3353,7 +3228,7 @@
     <w:link w:val="FooterChar"/>
     <w:uiPriority w:val="99"/>
     <w:unhideWhenUsed/>
-    <w:rsid w:val="00585BC9"/>
+    <w:rsid w:val="006C3199"/>
     <w:pPr>
       <w:tabs>
         <w:tab w:val="center" w:pos="4680"/>
@@ -3367,7 +3242,7 @@
     <w:basedOn w:val="DefaultParagraphFont"/>
     <w:link w:val="Footer"/>
     <w:uiPriority w:val="99"/>
-    <w:rsid w:val="00585BC9"/>
+    <w:rsid w:val="006C3199"/>
   </w:style>
 </w:styles>
 </file>
@@ -3638,7 +3513,7 @@
 </file>
 
 <file path=customXml/itemProps1.xml><?xml version="1.0" encoding="utf-8"?>
-<ds:datastoreItem xmlns:ds="http://schemas.openxmlformats.org/officeDocument/2006/customXml" ds:itemID="{74C7ADD7-3B8B-42C4-96B0-BA0DFB7E19ED}">
+<ds:datastoreItem xmlns:ds="http://schemas.openxmlformats.org/officeDocument/2006/customXml" ds:itemID="{410CF402-0A12-471A-86DE-FAC6DC2344D1}">
   <ds:schemaRefs>
     <ds:schemaRef ds:uri="http://schemas.openxmlformats.org/officeDocument/2006/bibliography"/>
   </ds:schemaRefs>

</xml_diff>